<commit_message>
TODO changes, minor reformatting
</commit_message>
<xml_diff>
--- a/doc/Events log4j Parser (events-log4j-parser) TODO.docx
+++ b/doc/Events log4j Parser (events-log4j-parser) TODO.docx
@@ -66,23 +66,162 @@
         </w:rPr>
         <w:t>lg</w:t>
       </w:r>
+      <w:r>
+        <w:rPr>
+          <w:rFonts w:ascii="Garamond" w:hAnsi="Garamond"/>
+        </w:rPr>
+        <w:t xml:space="preserve"> parser to use “cli” package EventParserRuntime and ApplicationSpecificBehavior. Use the “csv” parser as an example.</w:t>
+      </w:r>
+    </w:p>
+    <w:p>
+      <w:pPr>
+        <w:pStyle w:val="ListParagraph"/>
+        <w:rPr>
+          <w:rFonts w:ascii="Garamond" w:hAnsi="Garamond"/>
+          <w:b/>
+        </w:rPr>
+      </w:pPr>
+    </w:p>
+    <w:p>
+      <w:pPr>
+        <w:pStyle w:val="ListParagraph"/>
+        <w:numPr>
+          <w:ilvl w:val="0"/>
+          <w:numId w:val="6"/>
+        </w:numPr>
+        <w:rPr>
+          <w:rFonts w:ascii="Garamond" w:hAnsi="Garamond"/>
+          <w:b/>
+        </w:rPr>
+      </w:pPr>
+      <w:r>
+        <w:rPr>
+          <w:rFonts w:ascii="Garamond" w:hAnsi="Garamond"/>
+          <w:b/>
+        </w:rPr>
+        <w:t>log4j pattern</w:t>
+      </w:r>
+      <w:r>
+        <w:rPr>
+          <w:rFonts w:ascii="Garamond" w:hAnsi="Garamond"/>
+          <w:b/>
+        </w:rPr>
+        <w:t xml:space="preserve">. </w:t>
+      </w:r>
+      <w:r>
+        <w:rPr>
+          <w:rFonts w:ascii="Garamond" w:hAnsi="Garamond"/>
+        </w:rPr>
+        <w:t>Generalize by adding support for a log4j pattern. Currently we’re only using heuristics.</w:t>
+      </w:r>
+    </w:p>
+    <w:p>
+      <w:pPr>
+        <w:rPr>
+          <w:rFonts w:ascii="Garamond" w:hAnsi="Garamond"/>
+          <w:b/>
+        </w:rPr>
+      </w:pPr>
+    </w:p>
+    <w:p>
+      <w:pPr>
+        <w:rPr>
+          <w:rFonts w:ascii="Garamond" w:hAnsi="Garamond"/>
+          <w:b/>
+        </w:rPr>
+      </w:pPr>
+    </w:p>
+    <w:p>
+      <w:pPr>
+        <w:rPr>
+          <w:rFonts w:ascii="Garamond" w:hAnsi="Garamond"/>
+          <w:b/>
+        </w:rPr>
+      </w:pPr>
+    </w:p>
+    <w:p>
+      <w:pPr>
+        <w:rPr>
+          <w:rFonts w:ascii="Garamond" w:hAnsi="Garamond"/>
+          <w:b/>
+        </w:rPr>
+      </w:pPr>
+    </w:p>
+    <w:p>
+      <w:pPr>
+        <w:pBdr>
+          <w:bottom w:val="single" w:sz="4" w:space="1" w:color="auto"/>
+        </w:pBdr>
+        <w:rPr>
+          <w:rFonts w:ascii="Garamond" w:hAnsi="Garamond"/>
+          <w:b/>
+        </w:rPr>
+      </w:pPr>
       <w:bookmarkStart w:id="0" w:name="_GoBack"/>
       <w:bookmarkEnd w:id="0"/>
-      <w:r>
-        <w:rPr>
-          <w:rFonts w:ascii="Garamond" w:hAnsi="Garamond"/>
-        </w:rPr>
-        <w:t xml:space="preserve"> parser to use “cli” package EventParserRuntime and ApplicationSpecificBehavior. Use the “csv” parser as an example.</w:t>
-      </w:r>
     </w:p>
     <w:p>
       <w:pPr>
         <w:pStyle w:val="ListParagraph"/>
         <w:rPr>
           <w:rFonts w:ascii="Garamond" w:hAnsi="Garamond"/>
+        </w:rPr>
+      </w:pPr>
+    </w:p>
+    <w:p>
+      <w:pPr>
+        <w:pStyle w:val="ListParagraph"/>
+        <w:numPr>
+          <w:ilvl w:val="0"/>
+          <w:numId w:val="6"/>
+        </w:numPr>
+        <w:rPr>
+          <w:rFonts w:ascii="Garamond" w:hAnsi="Garamond"/>
+        </w:rPr>
+      </w:pPr>
+      <w:r>
+        <w:rPr>
+          <w:rFonts w:ascii="Garamond" w:hAnsi="Garamond"/>
           <w:b/>
-        </w:rPr>
-      </w:pPr>
+          <w:sz w:val="20"/>
+          <w:szCs w:val="20"/>
+        </w:rPr>
+        <w:t>Format instances thread safety</w:t>
+      </w:r>
+      <w:r>
+        <w:rPr>
+          <w:rFonts w:ascii="Garamond" w:hAnsi="Garamond"/>
+          <w:sz w:val="20"/>
+          <w:szCs w:val="20"/>
+        </w:rPr>
+        <w:t>. Remove public static final SimpleDateFormat and other Formats everywhere, and replace them with static method that create the instances on demand. We need to do this because Format instances are not thread safe. See io.novaordis.events.api.event.DateProperty. getDefaultDateFormat() as example.</w:t>
+      </w:r>
+    </w:p>
+    <w:p>
+      <w:pPr>
+        <w:pStyle w:val="ListParagraph"/>
+        <w:rPr>
+          <w:rFonts w:ascii="Garamond" w:hAnsi="Garamond"/>
+        </w:rPr>
+      </w:pPr>
+    </w:p>
+    <w:p>
+      <w:pPr>
+        <w:pStyle w:val="ListParagraph"/>
+        <w:numPr>
+          <w:ilvl w:val="0"/>
+          <w:numId w:val="6"/>
+        </w:numPr>
+        <w:rPr>
+          <w:rFonts w:ascii="Garamond" w:hAnsi="Garamond"/>
+        </w:rPr>
+      </w:pPr>
+      <w:r>
+        <w:rPr>
+          <w:rFonts w:ascii="Garamond" w:hAnsi="Garamond"/>
+        </w:rPr>
+        <w:t>lg rate log-level:ERROR from: to:</w:t>
+      </w:r>
     </w:p>
     <w:p>
       <w:pPr>
@@ -322,48 +461,6 @@
         <w:pStyle w:val="ListParagraph"/>
         <w:rPr>
           <w:rFonts w:ascii="Garamond" w:hAnsi="Garamond"/>
-          <w:b/>
-        </w:rPr>
-      </w:pPr>
-    </w:p>
-    <w:p>
-      <w:pPr>
-        <w:pStyle w:val="ListParagraph"/>
-        <w:numPr>
-          <w:ilvl w:val="0"/>
-          <w:numId w:val="3"/>
-        </w:numPr>
-        <w:rPr>
-          <w:rFonts w:ascii="Garamond" w:hAnsi="Garamond"/>
-          <w:b/>
-        </w:rPr>
-      </w:pPr>
-      <w:r>
-        <w:rPr>
-          <w:rFonts w:ascii="Garamond" w:hAnsi="Garamond"/>
-          <w:b/>
-        </w:rPr>
-        <w:t>log4j pattern</w:t>
-      </w:r>
-      <w:r>
-        <w:rPr>
-          <w:rFonts w:ascii="Garamond" w:hAnsi="Garamond"/>
-          <w:b/>
-        </w:rPr>
-        <w:t xml:space="preserve">. </w:t>
-      </w:r>
-      <w:r>
-        <w:rPr>
-          <w:rFonts w:ascii="Garamond" w:hAnsi="Garamond"/>
-        </w:rPr>
-        <w:t>Generalize by adding support for a log4j pattern. Currently we’re only using heuristics.</w:t>
-      </w:r>
-    </w:p>
-    <w:p>
-      <w:pPr>
-        <w:pStyle w:val="ListParagraph"/>
-        <w:rPr>
-          <w:rFonts w:ascii="Garamond" w:hAnsi="Garamond"/>
         </w:rPr>
       </w:pPr>
     </w:p>
@@ -461,6 +558,7 @@
         <w:rPr>
           <w:rFonts w:ascii="Garamond" w:hAnsi="Garamond"/>
         </w:rPr>
+        <w:lastRenderedPageBreak/>
         <w:t>NOMBP2:03-local-sparky-2.10-3CPU ovidiu$</w:t>
       </w:r>
     </w:p>

</xml_diff>

<commit_message>
upgraded events-cli to a version that supports TopLevelArgumentProcessors
</commit_message>
<xml_diff>
--- a/doc/Events log4j Parser (events-log4j-parser) TODO.docx
+++ b/doc/Events log4j Parser (events-log4j-parser) TODO.docx
@@ -101,13 +101,14 @@
         </w:numPr>
         <w:rPr>
           <w:rFonts w:ascii="Garamond" w:hAnsi="Garamond"/>
-        </w:rPr>
-      </w:pPr>
-      <w:r>
-        <w:rPr>
-          <w:rFonts w:ascii="Garamond" w:hAnsi="Garamond"/>
-        </w:rPr>
-        <w:t>Procedure to Integrate into  New Project</w:t>
+          <w:b/>
+        </w:rPr>
+      </w:pPr>
+      <w:r>
+        <w:rPr>
+          <w:rFonts w:ascii="Garamond" w:hAnsi="Garamond"/>
+        </w:rPr>
+        <w:t>Modify CLI to handle (and remove) with priority “application-specific non-procedure arguments”.</w:t>
       </w:r>
     </w:p>
     <w:p>
@@ -126,7 +127,7 @@
         <w:rPr>
           <w:rFonts w:ascii="Garamond" w:hAnsi="Garamond"/>
         </w:rPr>
-        <w:t>Debug -f ‘…’ and --format=’…’ on command line and see if I have to change CLI or not to support it</w:t>
+        <w:t>Release a new CLI version.</w:t>
       </w:r>
     </w:p>
     <w:p>
@@ -145,7 +146,13 @@
         <w:rPr>
           <w:rFonts w:ascii="Garamond" w:hAnsi="Garamond"/>
         </w:rPr>
-        <w:t>Write down the plan if I have to and if I don’t have to.</w:t>
+        <w:t>Use it in log4j parser to get the log4j format specification, and remove it from the command line.</w:t>
+      </w:r>
+      <w:r>
+        <w:rPr>
+          <w:rFonts w:ascii="Garamond" w:hAnsi="Garamond"/>
+        </w:rPr>
+        <w:br/>
       </w:r>
     </w:p>
     <w:p>
@@ -164,7 +171,13 @@
         <w:rPr>
           <w:rFonts w:ascii="Garamond" w:hAnsi="Garamond"/>
         </w:rPr>
-        <w:t xml:space="preserve">Implement the simplest possible bubble so I can pass Centric’s </w:t>
+        <w:t xml:space="preserve">Apply the new API to </w:t>
+      </w:r>
+      <w:r>
+        <w:rPr>
+          <w:rFonts w:ascii="Garamond" w:hAnsi="Garamond"/>
+        </w:rPr>
+        <w:t>-f ‘…’ and --format=’…’</w:t>
       </w:r>
     </w:p>
     <w:p>
@@ -183,7 +196,7 @@
         <w:rPr>
           <w:rFonts w:ascii="Garamond" w:hAnsi="Garamond"/>
         </w:rPr>
-        <w:t>Use log4j API to parse the pattern layout specification.</w:t>
+        <w:t>Write down the plan if I have to and if I don’t have to.</w:t>
       </w:r>
     </w:p>
     <w:p>
@@ -202,10 +215,54 @@
         <w:rPr>
           <w:rFonts w:ascii="Garamond" w:hAnsi="Garamond"/>
         </w:rPr>
-        <w:t>Make sure heuristics still works in absence of pattern.</w:t>
+        <w:t xml:space="preserve">Implement the simplest possible bubble so I can pass Centric’s </w:t>
+      </w:r>
+    </w:p>
+    <w:p>
+      <w:pPr>
+        <w:pStyle w:val="ListParagraph"/>
+        <w:numPr>
+          <w:ilvl w:val="1"/>
+          <w:numId w:val="6"/>
+        </w:numPr>
+        <w:rPr>
+          <w:rFonts w:ascii="Garamond" w:hAnsi="Garamond"/>
+          <w:b/>
+        </w:rPr>
+      </w:pPr>
+      <w:r>
+        <w:rPr>
+          <w:rFonts w:ascii="Garamond" w:hAnsi="Garamond"/>
+        </w:rPr>
+        <w:t>Use log4j API to parse the pattern layout specif</w:t>
       </w:r>
       <w:bookmarkStart w:id="0" w:name="_GoBack"/>
       <w:bookmarkEnd w:id="0"/>
+      <w:r>
+        <w:rPr>
+          <w:rFonts w:ascii="Garamond" w:hAnsi="Garamond"/>
+        </w:rPr>
+        <w:t>ication.</w:t>
+      </w:r>
+    </w:p>
+    <w:p>
+      <w:pPr>
+        <w:pStyle w:val="ListParagraph"/>
+        <w:numPr>
+          <w:ilvl w:val="1"/>
+          <w:numId w:val="6"/>
+        </w:numPr>
+        <w:rPr>
+          <w:rFonts w:ascii="Garamond" w:hAnsi="Garamond"/>
+          <w:b/>
+        </w:rPr>
+      </w:pPr>
+      <w:r>
+        <w:rPr>
+          <w:rFonts w:ascii="Garamond" w:hAnsi="Garamond"/>
+        </w:rPr>
+        <w:t>Make sure heuristics still works in absence of pattern.</w:t>
+      </w:r>
     </w:p>
     <w:p>
       <w:pPr>
@@ -547,6 +604,7 @@
           <w:rFonts w:ascii="Garamond" w:hAnsi="Garamond"/>
           <w:b/>
         </w:rPr>
+        <w:lastRenderedPageBreak/>
         <w:t xml:space="preserve">lims. </w:t>
       </w:r>
       <w:r>
@@ -580,7 +638,6 @@
           <w:rFonts w:ascii="Garamond" w:hAnsi="Garamond"/>
           <w:b/>
         </w:rPr>
-        <w:lastRenderedPageBreak/>
         <w:t xml:space="preserve">Compare output with grep. </w:t>
       </w:r>
       <w:r>

</xml_diff>

<commit_message>
Log4j pattern layout support (4)
</commit_message>
<xml_diff>
--- a/doc/Events log4j Parser (events-log4j-parser) TODO.docx
+++ b/doc/Events log4j Parser (events-log4j-parser) TODO.docx
@@ -7,25 +7,36 @@
         <w:pStyle w:val="Title"/>
         <w:rPr>
           <w:rFonts w:ascii="Garamond" w:hAnsi="Garamond"/>
-        </w:rPr>
-      </w:pPr>
-      <w:r>
-        <w:rPr>
-          <w:rFonts w:ascii="Garamond" w:hAnsi="Garamond"/>
+          <w:sz w:val="52"/>
+        </w:rPr>
+      </w:pPr>
+      <w:r>
+        <w:rPr>
+          <w:rFonts w:ascii="Garamond" w:hAnsi="Garamond"/>
+          <w:sz w:val="52"/>
         </w:rPr>
         <w:t>E</w:t>
       </w:r>
       <w:r>
         <w:rPr>
           <w:rFonts w:ascii="Garamond" w:hAnsi="Garamond"/>
+          <w:sz w:val="52"/>
         </w:rPr>
         <w:t>vents log4j Parser</w:t>
       </w:r>
       <w:r>
         <w:rPr>
           <w:rFonts w:ascii="Garamond" w:hAnsi="Garamond"/>
+          <w:sz w:val="52"/>
         </w:rPr>
         <w:t xml:space="preserve"> (events-log4j-parser)</w:t>
+      </w:r>
+      <w:r>
+        <w:rPr>
+          <w:rFonts w:ascii="Garamond" w:hAnsi="Garamond"/>
+          <w:sz w:val="52"/>
+        </w:rPr>
+        <w:t xml:space="preserve"> TODO</w:t>
       </w:r>
     </w:p>
     <w:p>
@@ -91,6 +102,12 @@
         </w:rPr>
         <w:t>Generalize by adding support for a log4j pattern. Currently we’re only using heuristics.</w:t>
       </w:r>
+      <w:r>
+        <w:rPr>
+          <w:rFonts w:ascii="Garamond" w:hAnsi="Garamond"/>
+        </w:rPr>
+        <w:br/>
+      </w:r>
     </w:p>
     <w:p>
       <w:pPr>
@@ -108,8 +125,18 @@
         <w:rPr>
           <w:rFonts w:ascii="Garamond" w:hAnsi="Garamond"/>
         </w:rPr>
-        <w:t>Modify CLI to handle (and remove) with priority “application-specific non-procedure arguments”.</w:t>
-      </w:r>
+        <w:t>Introduce a synthetic parsing failure in the test log4j.xml, see where I could start debugging, and see how log4j parses its own format.</w:t>
+      </w:r>
+    </w:p>
+    <w:p>
+      <w:pPr>
+        <w:pStyle w:val="ListParagraph"/>
+        <w:ind w:left="1440"/>
+        <w:rPr>
+          <w:rFonts w:ascii="Garamond" w:hAnsi="Garamond"/>
+          <w:b/>
+        </w:rPr>
+      </w:pPr>
     </w:p>
     <w:p>
       <w:pPr>
@@ -127,7 +154,13 @@
         <w:rPr>
           <w:rFonts w:ascii="Garamond" w:hAnsi="Garamond"/>
         </w:rPr>
-        <w:t>Release a new CLI version.</w:t>
+        <w:t>Examine log4j and figure out how it does its pattern parsing. Does it expose any API?</w:t>
+      </w:r>
+      <w:r>
+        <w:rPr>
+          <w:rFonts w:ascii="Garamond" w:hAnsi="Garamond"/>
+        </w:rPr>
+        <w:br/>
       </w:r>
     </w:p>
     <w:p>
@@ -146,7 +179,7 @@
         <w:rPr>
           <w:rFonts w:ascii="Garamond" w:hAnsi="Garamond"/>
         </w:rPr>
-        <w:t>Use it in log4j parser to get the log4j format specification, and remove it from the command line.</w:t>
+        <w:t>If yes, use it inside Log4jPatternLayout.</w:t>
       </w:r>
       <w:r>
         <w:rPr>
@@ -154,6 +187,8 @@
         </w:rPr>
         <w:br/>
       </w:r>
+      <w:bookmarkStart w:id="0" w:name="_GoBack"/>
+      <w:bookmarkEnd w:id="0"/>
     </w:p>
     <w:p>
       <w:pPr>
@@ -171,13 +206,23 @@
         <w:rPr>
           <w:rFonts w:ascii="Garamond" w:hAnsi="Garamond"/>
         </w:rPr>
-        <w:t xml:space="preserve">Apply the new API to </w:t>
-      </w:r>
-      <w:r>
-        <w:rPr>
-          <w:rFonts w:ascii="Garamond" w:hAnsi="Garamond"/>
-        </w:rPr>
-        <w:t>-f ‘…’ and --format=’…’</w:t>
+        <w:t>Fix tests.</w:t>
+      </w:r>
+    </w:p>
+    <w:p>
+      <w:pPr>
+        <w:pStyle w:val="ListParagraph"/>
+        <w:ind w:left="1440"/>
+        <w:rPr>
+          <w:rFonts w:ascii="Garamond" w:hAnsi="Garamond"/>
+          <w:b/>
+        </w:rPr>
+      </w:pPr>
+      <w:r>
+        <w:rPr>
+          <w:rFonts w:ascii="Garamond" w:hAnsi="Garamond"/>
+        </w:rPr>
+        <w:br/>
       </w:r>
     </w:p>
     <w:p>
@@ -196,8 +241,16 @@
         <w:rPr>
           <w:rFonts w:ascii="Garamond" w:hAnsi="Garamond"/>
         </w:rPr>
-        <w:t>Write down the plan if I have to and if I don’t have to.</w:t>
-      </w:r>
+        <w:t>Continue with the extension of the parser that actually uses the pattern layout, in an inverse transformation.</w:t>
+      </w:r>
+    </w:p>
+    <w:p>
+      <w:pPr>
+        <w:rPr>
+          <w:rFonts w:ascii="Garamond" w:hAnsi="Garamond"/>
+          <w:b/>
+        </w:rPr>
+      </w:pPr>
     </w:p>
     <w:p>
       <w:pPr>
@@ -215,8 +268,16 @@
         <w:rPr>
           <w:rFonts w:ascii="Garamond" w:hAnsi="Garamond"/>
         </w:rPr>
-        <w:t xml:space="preserve">Implement the simplest possible bubble so I can pass Centric’s </w:t>
-      </w:r>
+        <w:t>Make sure heuristics still works in absence of pattern.</w:t>
+      </w:r>
+    </w:p>
+    <w:p>
+      <w:pPr>
+        <w:rPr>
+          <w:rFonts w:ascii="Garamond" w:hAnsi="Garamond"/>
+          <w:b/>
+        </w:rPr>
+      </w:pPr>
     </w:p>
     <w:p>
       <w:pPr>
@@ -234,64 +295,31 @@
         <w:rPr>
           <w:rFonts w:ascii="Garamond" w:hAnsi="Garamond"/>
         </w:rPr>
-        <w:t>Use log4j API to parse the pattern layout specif</w:t>
-      </w:r>
-      <w:bookmarkStart w:id="0" w:name="_GoBack"/>
-      <w:bookmarkEnd w:id="0"/>
-      <w:r>
-        <w:rPr>
-          <w:rFonts w:ascii="Garamond" w:hAnsi="Garamond"/>
-        </w:rPr>
-        <w:t>ication.</w:t>
-      </w:r>
-    </w:p>
-    <w:p>
-      <w:pPr>
-        <w:pStyle w:val="ListParagraph"/>
-        <w:numPr>
-          <w:ilvl w:val="1"/>
-          <w:numId w:val="6"/>
-        </w:numPr>
-        <w:rPr>
-          <w:rFonts w:ascii="Garamond" w:hAnsi="Garamond"/>
-          <w:b/>
-        </w:rPr>
-      </w:pPr>
-      <w:r>
-        <w:rPr>
-          <w:rFonts w:ascii="Garamond" w:hAnsi="Garamond"/>
-        </w:rPr>
-        <w:t>Make sure heuristics still works in absence of pattern.</w:t>
+        <w:t xml:space="preserve">Implement the simplest possible </w:t>
+      </w:r>
+      <w:r>
+        <w:rPr>
+          <w:rFonts w:ascii="Garamond" w:hAnsi="Garamond"/>
+        </w:rPr>
+        <w:t xml:space="preserve">solution so I can parse </w:t>
+      </w:r>
+      <w:r>
+        <w:rPr>
+          <w:rFonts w:ascii="Garamond" w:hAnsi="Garamond"/>
+        </w:rPr>
+        <w:t xml:space="preserve">Centric’s </w:t>
+      </w:r>
+      <w:r>
+        <w:rPr>
+          <w:rFonts w:ascii="Garamond" w:hAnsi="Garamond"/>
+        </w:rPr>
+        <w:t>logs.</w:t>
       </w:r>
     </w:p>
     <w:p>
       <w:pPr>
         <w:pStyle w:val="ListParagraph"/>
         <w:ind w:left="1440"/>
-        <w:rPr>
-          <w:rFonts w:ascii="Garamond" w:hAnsi="Garamond"/>
-          <w:b/>
-        </w:rPr>
-      </w:pPr>
-    </w:p>
-    <w:p>
-      <w:pPr>
-        <w:rPr>
-          <w:rFonts w:ascii="Garamond" w:hAnsi="Garamond"/>
-          <w:b/>
-        </w:rPr>
-      </w:pPr>
-    </w:p>
-    <w:p>
-      <w:pPr>
-        <w:rPr>
-          <w:rFonts w:ascii="Garamond" w:hAnsi="Garamond"/>
-          <w:b/>
-        </w:rPr>
-      </w:pPr>
-    </w:p>
-    <w:p>
-      <w:pPr>
         <w:rPr>
           <w:rFonts w:ascii="Garamond" w:hAnsi="Garamond"/>
           <w:b/>
@@ -314,6 +342,22 @@
         <w:rPr>
           <w:rFonts w:ascii="Garamond" w:hAnsi="Garamond"/>
           <w:b/>
+        </w:rPr>
+      </w:pPr>
+    </w:p>
+    <w:p>
+      <w:pPr>
+        <w:pStyle w:val="ListParagraph"/>
+        <w:rPr>
+          <w:rFonts w:ascii="Garamond" w:hAnsi="Garamond"/>
+        </w:rPr>
+      </w:pPr>
+    </w:p>
+    <w:p>
+      <w:pPr>
+        <w:pStyle w:val="ListParagraph"/>
+        <w:rPr>
+          <w:rFonts w:ascii="Garamond" w:hAnsi="Garamond"/>
         </w:rPr>
       </w:pPr>
     </w:p>
@@ -531,6 +575,7 @@
         <w:rPr>
           <w:rFonts w:ascii="Garamond" w:hAnsi="Garamond"/>
         </w:rPr>
+        <w:lastRenderedPageBreak/>
         <w:t xml:space="preserve">  raw(String)</w:t>
       </w:r>
     </w:p>
@@ -604,7 +649,6 @@
           <w:rFonts w:ascii="Garamond" w:hAnsi="Garamond"/>
           <w:b/>
         </w:rPr>
-        <w:lastRenderedPageBreak/>
         <w:t xml:space="preserve">lims. </w:t>
       </w:r>
       <w:r>

</xml_diff>

<commit_message>
Log4j pattern layout support (5)
</commit_message>
<xml_diff>
--- a/doc/Events log4j Parser (events-log4j-parser) TODO.docx
+++ b/doc/Events log4j Parser (events-log4j-parser) TODO.docx
@@ -187,8 +187,6 @@
         </w:rPr>
         <w:br/>
       </w:r>
-      <w:bookmarkStart w:id="0" w:name="_GoBack"/>
-      <w:bookmarkEnd w:id="0"/>
     </w:p>
     <w:p>
       <w:pPr>
@@ -208,16 +206,6 @@
         </w:rPr>
         <w:t>Fix tests.</w:t>
       </w:r>
-    </w:p>
-    <w:p>
-      <w:pPr>
-        <w:pStyle w:val="ListParagraph"/>
-        <w:ind w:left="1440"/>
-        <w:rPr>
-          <w:rFonts w:ascii="Garamond" w:hAnsi="Garamond"/>
-          <w:b/>
-        </w:rPr>
-      </w:pPr>
       <w:r>
         <w:rPr>
           <w:rFonts w:ascii="Garamond" w:hAnsi="Garamond"/>
@@ -295,26 +283,284 @@
         <w:rPr>
           <w:rFonts w:ascii="Garamond" w:hAnsi="Garamond"/>
         </w:rPr>
-        <w:t xml:space="preserve">Implement the simplest possible </w:t>
-      </w:r>
-      <w:r>
-        <w:rPr>
-          <w:rFonts w:ascii="Garamond" w:hAnsi="Garamond"/>
-        </w:rPr>
-        <w:t xml:space="preserve">solution so I can parse </w:t>
-      </w:r>
-      <w:r>
-        <w:rPr>
-          <w:rFonts w:ascii="Garamond" w:hAnsi="Garamond"/>
-        </w:rPr>
-        <w:t xml:space="preserve">Centric’s </w:t>
-      </w:r>
-      <w:r>
-        <w:rPr>
-          <w:rFonts w:ascii="Garamond" w:hAnsi="Garamond"/>
-        </w:rPr>
-        <w:t>logs.</w:t>
-      </w:r>
+        <w:t>Implement the simplest possible solution so I can parse Centric’s logs.</w:t>
+      </w:r>
+    </w:p>
+    <w:p>
+      <w:pPr>
+        <w:rPr>
+          <w:rFonts w:ascii="Garamond" w:hAnsi="Garamond"/>
+          <w:b/>
+        </w:rPr>
+      </w:pPr>
+      <w:r>
+        <w:rPr>
+          <w:rFonts w:ascii="Garamond" w:hAnsi="Garamond"/>
+          <w:b/>
+          <w:noProof/>
+        </w:rPr>
+        <mc:AlternateContent>
+          <mc:Choice Requires="wps">
+            <w:drawing>
+              <wp:anchor distT="0" distB="0" distL="114300" distR="114300" simplePos="0" relativeHeight="251659264" behindDoc="0" locked="0" layoutInCell="1" allowOverlap="1" wp14:anchorId="71D37475" wp14:editId="3F81CC3C">
+                <wp:simplePos x="0" y="0"/>
+                <wp:positionH relativeFrom="column">
+                  <wp:posOffset>-63500</wp:posOffset>
+                </wp:positionH>
+                <wp:positionV relativeFrom="paragraph">
+                  <wp:posOffset>235585</wp:posOffset>
+                </wp:positionV>
+                <wp:extent cx="5943600" cy="916940"/>
+                <wp:effectExtent l="0" t="0" r="25400" b="22860"/>
+                <wp:wrapSquare wrapText="bothSides"/>
+                <wp:docPr id="1" name="Text Box 1"/>
+                <wp:cNvGraphicFramePr/>
+                <a:graphic xmlns:a="http://schemas.openxmlformats.org/drawingml/2006/main">
+                  <a:graphicData uri="http://schemas.microsoft.com/office/word/2010/wordprocessingShape">
+                    <wps:wsp>
+                      <wps:cNvSpPr txBox="1"/>
+                      <wps:spPr>
+                        <a:xfrm>
+                          <a:off x="0" y="0"/>
+                          <a:ext cx="5943600" cy="916940"/>
+                        </a:xfrm>
+                        <a:prstGeom prst="rect">
+                          <a:avLst/>
+                        </a:prstGeom>
+                        <a:solidFill>
+                          <a:schemeClr val="bg1">
+                            <a:lumMod val="95000"/>
+                          </a:schemeClr>
+                        </a:solidFill>
+                        <a:ln>
+                          <a:solidFill>
+                            <a:schemeClr val="bg1">
+                              <a:lumMod val="85000"/>
+                            </a:schemeClr>
+                          </a:solidFill>
+                        </a:ln>
+                        <a:effectLst/>
+                      </wps:spPr>
+                      <wps:style>
+                        <a:lnRef idx="0">
+                          <a:schemeClr val="accent1"/>
+                        </a:lnRef>
+                        <a:fillRef idx="0">
+                          <a:schemeClr val="accent1"/>
+                        </a:fillRef>
+                        <a:effectRef idx="0">
+                          <a:schemeClr val="accent1"/>
+                        </a:effectRef>
+                        <a:fontRef idx="minor">
+                          <a:schemeClr val="dk1"/>
+                        </a:fontRef>
+                      </wps:style>
+                      <wps:txbx>
+                        <w:txbxContent>
+                          <w:p/>
+                          <w:p>
+                            <w:pPr>
+                              <w:rPr>
+                                <w:rFonts w:ascii="Courier New" w:hAnsi="Courier New" w:cs="Courier New"/>
+                                <w:sz w:val="21"/>
+                              </w:rPr>
+                            </w:pPr>
+                            <w:r>
+                              <w:rPr>
+                                <w:rFonts w:ascii="Courier New" w:hAnsi="Courier New" w:cs="Courier New"/>
+                                <w:sz w:val="21"/>
+                              </w:rPr>
+                              <w:t>cd ~/</w:t>
+                            </w:r>
+                            <w:proofErr w:type="spellStart"/>
+                            <w:r>
+                              <w:rPr>
+                                <w:rFonts w:ascii="Courier New" w:hAnsi="Courier New" w:cs="Courier New"/>
+                                <w:sz w:val="21"/>
+                              </w:rPr>
+                              <w:t>tmp</w:t>
+                            </w:r>
+                            <w:proofErr w:type="spellEnd"/>
+                          </w:p>
+                          <w:p>
+                            <w:pPr>
+                              <w:rPr>
+                                <w:rFonts w:ascii="Courier New" w:hAnsi="Courier New" w:cs="Courier New"/>
+                                <w:sz w:val="21"/>
+                              </w:rPr>
+                            </w:pPr>
+                            <w:proofErr w:type="spellStart"/>
+                            <w:r>
+                              <w:rPr>
+                                <w:rFonts w:ascii="Courier New" w:hAnsi="Courier New" w:cs="Courier New"/>
+                                <w:sz w:val="21"/>
+                              </w:rPr>
+                              <w:t>lg</w:t>
+                            </w:r>
+                            <w:proofErr w:type="spellEnd"/>
+                            <w:r>
+                              <w:rPr>
+                                <w:rFonts w:ascii="Courier New" w:hAnsi="Courier New" w:cs="Courier New"/>
+                                <w:sz w:val="21"/>
+                              </w:rPr>
+                              <w:t xml:space="preserve"> --format='%d{</w:t>
+                            </w:r>
+                            <w:proofErr w:type="spellStart"/>
+                            <w:r>
+                              <w:rPr>
+                                <w:rFonts w:ascii="Courier New" w:hAnsi="Courier New" w:cs="Courier New"/>
+                                <w:sz w:val="21"/>
+                              </w:rPr>
+                              <w:t>HH:mm:ss,SSS</w:t>
+                            </w:r>
+                            <w:proofErr w:type="spellEnd"/>
+                            <w:r>
+                              <w:rPr>
+                                <w:rFonts w:ascii="Courier New" w:hAnsi="Courier New" w:cs="Courier New"/>
+                                <w:sz w:val="21"/>
+                              </w:rPr>
+                              <w:t>} %-5p [%c] (%t) %</w:t>
+                            </w:r>
+                            <w:proofErr w:type="spellStart"/>
+                            <w:r>
+                              <w:rPr>
+                                <w:rFonts w:ascii="Courier New" w:hAnsi="Courier New" w:cs="Courier New"/>
+                                <w:sz w:val="21"/>
+                              </w:rPr>
+                              <w:t>s%E%n</w:t>
+                            </w:r>
+                            <w:proofErr w:type="spellEnd"/>
+                            <w:r>
+                              <w:rPr>
+                                <w:rFonts w:ascii="Courier New" w:hAnsi="Courier New" w:cs="Courier New"/>
+                                <w:sz w:val="21"/>
+                              </w:rPr>
+                              <w:t>' ./server.log</w:t>
+                            </w:r>
+                          </w:p>
+                        </w:txbxContent>
+                      </wps:txbx>
+                      <wps:bodyPr rot="0" spcFirstLastPara="0" vertOverflow="overflow" horzOverflow="overflow" vert="horz" wrap="square" lIns="91440" tIns="45720" rIns="91440" bIns="45720" numCol="1" spcCol="0" rtlCol="0" fromWordArt="0" anchor="t" anchorCtr="0" forceAA="0" compatLnSpc="1">
+                        <a:prstTxWarp prst="textNoShape">
+                          <a:avLst/>
+                        </a:prstTxWarp>
+                        <a:noAutofit/>
+                      </wps:bodyPr>
+                    </wps:wsp>
+                  </a:graphicData>
+                </a:graphic>
+                <wp14:sizeRelV relativeFrom="margin">
+                  <wp14:pctHeight>0</wp14:pctHeight>
+                </wp14:sizeRelV>
+              </wp:anchor>
+            </w:drawing>
+          </mc:Choice>
+          <mc:Fallback>
+            <w:pict>
+              <v:shapetype w14:anchorId="71D37475" id="_x0000_t202" coordsize="21600,21600" o:spt="202" path="m0,0l0,21600,21600,21600,21600,0xe">
+                <v:stroke joinstyle="miter"/>
+                <v:path gradientshapeok="t" o:connecttype="rect"/>
+              </v:shapetype>
+              <v:shape id="Text Box 1" o:spid="_x0000_s1026" type="#_x0000_t202" style="position:absolute;margin-left:-5pt;margin-top:18.55pt;width:468pt;height:72.2pt;z-index:251659264;visibility:visible;mso-wrap-style:square;mso-height-percent:0;mso-wrap-distance-left:9pt;mso-wrap-distance-top:0;mso-wrap-distance-right:9pt;mso-wrap-distance-bottom:0;mso-position-horizontal:absolute;mso-position-horizontal-relative:text;mso-position-vertical:absolute;mso-position-vertical-relative:text;mso-height-percent:0;mso-height-relative:margin;v-text-anchor:top" o:gfxdata="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" fillcolor="#f2f2f2 [3052]" strokecolor="#d8d8d8 [2732]">
+                <v:textbox>
+                  <w:txbxContent>
+                    <w:p/>
+                    <w:p>
+                      <w:pPr>
+                        <w:rPr>
+                          <w:rFonts w:ascii="Courier New" w:hAnsi="Courier New" w:cs="Courier New"/>
+                          <w:sz w:val="21"/>
+                        </w:rPr>
+                      </w:pPr>
+                      <w:r>
+                        <w:rPr>
+                          <w:rFonts w:ascii="Courier New" w:hAnsi="Courier New" w:cs="Courier New"/>
+                          <w:sz w:val="21"/>
+                        </w:rPr>
+                        <w:t>cd ~/</w:t>
+                      </w:r>
+                      <w:proofErr w:type="spellStart"/>
+                      <w:r>
+                        <w:rPr>
+                          <w:rFonts w:ascii="Courier New" w:hAnsi="Courier New" w:cs="Courier New"/>
+                          <w:sz w:val="21"/>
+                        </w:rPr>
+                        <w:t>tmp</w:t>
+                      </w:r>
+                      <w:proofErr w:type="spellEnd"/>
+                    </w:p>
+                    <w:p>
+                      <w:pPr>
+                        <w:rPr>
+                          <w:rFonts w:ascii="Courier New" w:hAnsi="Courier New" w:cs="Courier New"/>
+                          <w:sz w:val="21"/>
+                        </w:rPr>
+                      </w:pPr>
+                      <w:proofErr w:type="spellStart"/>
+                      <w:r>
+                        <w:rPr>
+                          <w:rFonts w:ascii="Courier New" w:hAnsi="Courier New" w:cs="Courier New"/>
+                          <w:sz w:val="21"/>
+                        </w:rPr>
+                        <w:t>lg</w:t>
+                      </w:r>
+                      <w:proofErr w:type="spellEnd"/>
+                      <w:r>
+                        <w:rPr>
+                          <w:rFonts w:ascii="Courier New" w:hAnsi="Courier New" w:cs="Courier New"/>
+                          <w:sz w:val="21"/>
+                        </w:rPr>
+                        <w:t xml:space="preserve"> --format='%d{</w:t>
+                      </w:r>
+                      <w:proofErr w:type="spellStart"/>
+                      <w:r>
+                        <w:rPr>
+                          <w:rFonts w:ascii="Courier New" w:hAnsi="Courier New" w:cs="Courier New"/>
+                          <w:sz w:val="21"/>
+                        </w:rPr>
+                        <w:t>HH:mm:ss,SSS</w:t>
+                      </w:r>
+                      <w:proofErr w:type="spellEnd"/>
+                      <w:r>
+                        <w:rPr>
+                          <w:rFonts w:ascii="Courier New" w:hAnsi="Courier New" w:cs="Courier New"/>
+                          <w:sz w:val="21"/>
+                        </w:rPr>
+                        <w:t>} %-5p [%c] (%t) %</w:t>
+                      </w:r>
+                      <w:proofErr w:type="spellStart"/>
+                      <w:r>
+                        <w:rPr>
+                          <w:rFonts w:ascii="Courier New" w:hAnsi="Courier New" w:cs="Courier New"/>
+                          <w:sz w:val="21"/>
+                        </w:rPr>
+                        <w:t>s%E%n</w:t>
+                      </w:r>
+                      <w:proofErr w:type="spellEnd"/>
+                      <w:r>
+                        <w:rPr>
+                          <w:rFonts w:ascii="Courier New" w:hAnsi="Courier New" w:cs="Courier New"/>
+                          <w:sz w:val="21"/>
+                        </w:rPr>
+                        <w:t>' ./server.log</w:t>
+                      </w:r>
+                    </w:p>
+                  </w:txbxContent>
+                </v:textbox>
+                <w10:wrap type="square"/>
+              </v:shape>
+            </w:pict>
+          </mc:Fallback>
+        </mc:AlternateContent>
+      </w:r>
+    </w:p>
+    <w:p>
+      <w:pPr>
+        <w:rPr>
+          <w:rFonts w:ascii="Garamond" w:hAnsi="Garamond"/>
+          <w:b/>
+        </w:rPr>
+      </w:pPr>
     </w:p>
     <w:p>
       <w:pPr>
@@ -383,28 +629,31 @@
       <w:r>
         <w:rPr>
           <w:rFonts w:ascii="Garamond" w:hAnsi="Garamond"/>
-          <w:b/>
-          <w:sz w:val="20"/>
-          <w:szCs w:val="20"/>
-        </w:rPr>
-        <w:t>Format instances thread safety</w:t>
-      </w:r>
-      <w:r>
-        <w:rPr>
-          <w:rFonts w:ascii="Garamond" w:hAnsi="Garamond"/>
-          <w:sz w:val="20"/>
-          <w:szCs w:val="20"/>
-        </w:rPr>
-        <w:t>. Remove public static final SimpleDateFormat and other Formats everywhere, and replace them with static method that create the instances on demand. We need to do this because Format instances are not thread safe. See io.novaordis.events.api.event.DateProperty. getDefaultDateFormat() as example.</w:t>
-      </w:r>
-    </w:p>
-    <w:p>
-      <w:pPr>
-        <w:pStyle w:val="ListParagraph"/>
-        <w:rPr>
-          <w:rFonts w:ascii="Garamond" w:hAnsi="Garamond"/>
-        </w:rPr>
-      </w:pPr>
+        </w:rPr>
+        <w:t xml:space="preserve">Add the logic to </w:t>
+      </w:r>
+      <w:proofErr w:type="spellStart"/>
+      <w:r>
+        <w:rPr>
+          <w:rFonts w:ascii="Garamond" w:hAnsi="Garamond"/>
+        </w:rPr>
+        <w:t>lg</w:t>
+      </w:r>
+      <w:proofErr w:type="spellEnd"/>
+      <w:r>
+        <w:rPr>
+          <w:rFonts w:ascii="Garamond" w:hAnsi="Garamond"/>
+        </w:rPr>
+        <w:t xml:space="preserve"> to detect crossing timestamps.</w:t>
+      </w:r>
+      <w:r>
+        <w:rPr>
+          <w:rFonts w:ascii="Garamond" w:hAnsi="Garamond"/>
+        </w:rPr>
+        <w:br/>
+      </w:r>
+      <w:bookmarkStart w:id="0" w:name="_GoBack"/>
+      <w:bookmarkEnd w:id="0"/>
     </w:p>
     <w:p>
       <w:pPr>
@@ -420,8 +669,121 @@
       <w:r>
         <w:rPr>
           <w:rFonts w:ascii="Garamond" w:hAnsi="Garamond"/>
-        </w:rPr>
-        <w:t>lg rate log-level:ERROR from: to:</w:t>
+          <w:b/>
+          <w:sz w:val="20"/>
+          <w:szCs w:val="20"/>
+        </w:rPr>
+        <w:t>Format instances thread safety</w:t>
+      </w:r>
+      <w:r>
+        <w:rPr>
+          <w:rFonts w:ascii="Garamond" w:hAnsi="Garamond"/>
+          <w:sz w:val="20"/>
+          <w:szCs w:val="20"/>
+        </w:rPr>
+        <w:t xml:space="preserve">. Remove public static final </w:t>
+      </w:r>
+      <w:proofErr w:type="spellStart"/>
+      <w:r>
+        <w:rPr>
+          <w:rFonts w:ascii="Garamond" w:hAnsi="Garamond"/>
+          <w:sz w:val="20"/>
+          <w:szCs w:val="20"/>
+        </w:rPr>
+        <w:t>SimpleDateFormat</w:t>
+      </w:r>
+      <w:proofErr w:type="spellEnd"/>
+      <w:r>
+        <w:rPr>
+          <w:rFonts w:ascii="Garamond" w:hAnsi="Garamond"/>
+          <w:sz w:val="20"/>
+          <w:szCs w:val="20"/>
+        </w:rPr>
+        <w:t xml:space="preserve"> and other Formats everywhere, and replace them with static method that create the instances on demand. We need to do this because Format instances are not thread safe. See </w:t>
+      </w:r>
+      <w:proofErr w:type="spellStart"/>
+      <w:r>
+        <w:rPr>
+          <w:rFonts w:ascii="Garamond" w:hAnsi="Garamond"/>
+          <w:sz w:val="20"/>
+          <w:szCs w:val="20"/>
+        </w:rPr>
+        <w:t>io.novaordis.events.api.event.DateProperty</w:t>
+      </w:r>
+      <w:proofErr w:type="spellEnd"/>
+      <w:r>
+        <w:rPr>
+          <w:rFonts w:ascii="Garamond" w:hAnsi="Garamond"/>
+          <w:sz w:val="20"/>
+          <w:szCs w:val="20"/>
+        </w:rPr>
+        <w:t xml:space="preserve">. </w:t>
+      </w:r>
+      <w:proofErr w:type="spellStart"/>
+      <w:r>
+        <w:rPr>
+          <w:rFonts w:ascii="Garamond" w:hAnsi="Garamond"/>
+          <w:sz w:val="20"/>
+          <w:szCs w:val="20"/>
+        </w:rPr>
+        <w:t>getDefaultDateFormat</w:t>
+      </w:r>
+      <w:proofErr w:type="spellEnd"/>
+      <w:r>
+        <w:rPr>
+          <w:rFonts w:ascii="Garamond" w:hAnsi="Garamond"/>
+          <w:sz w:val="20"/>
+          <w:szCs w:val="20"/>
+        </w:rPr>
+        <w:t>() as example.</w:t>
+      </w:r>
+    </w:p>
+    <w:p>
+      <w:pPr>
+        <w:pStyle w:val="ListParagraph"/>
+        <w:rPr>
+          <w:rFonts w:ascii="Garamond" w:hAnsi="Garamond"/>
+        </w:rPr>
+      </w:pPr>
+    </w:p>
+    <w:p>
+      <w:pPr>
+        <w:pStyle w:val="ListParagraph"/>
+        <w:numPr>
+          <w:ilvl w:val="0"/>
+          <w:numId w:val="6"/>
+        </w:numPr>
+        <w:rPr>
+          <w:rFonts w:ascii="Garamond" w:hAnsi="Garamond"/>
+        </w:rPr>
+      </w:pPr>
+      <w:proofErr w:type="spellStart"/>
+      <w:r>
+        <w:rPr>
+          <w:rFonts w:ascii="Garamond" w:hAnsi="Garamond"/>
+        </w:rPr>
+        <w:t>lg</w:t>
+      </w:r>
+      <w:proofErr w:type="spellEnd"/>
+      <w:r>
+        <w:rPr>
+          <w:rFonts w:ascii="Garamond" w:hAnsi="Garamond"/>
+        </w:rPr>
+        <w:t xml:space="preserve"> rate </w:t>
+      </w:r>
+      <w:proofErr w:type="spellStart"/>
+      <w:r>
+        <w:rPr>
+          <w:rFonts w:ascii="Garamond" w:hAnsi="Garamond"/>
+        </w:rPr>
+        <w:t>log-level:ERROR</w:t>
+      </w:r>
+      <w:proofErr w:type="spellEnd"/>
+      <w:r>
+        <w:rPr>
+          <w:rFonts w:ascii="Garamond" w:hAnsi="Garamond"/>
+        </w:rPr>
+        <w:t xml:space="preserve"> from: to:</w:t>
       </w:r>
     </w:p>
     <w:p>
@@ -561,7 +923,21 @@
         <w:rPr>
           <w:rFonts w:ascii="Garamond" w:hAnsi="Garamond"/>
         </w:rPr>
-        <w:t xml:space="preserve"> -&gt; msg?</w:t>
+        <w:t xml:space="preserve"> -&gt; </w:t>
+      </w:r>
+      <w:proofErr w:type="spellStart"/>
+      <w:r>
+        <w:rPr>
+          <w:rFonts w:ascii="Garamond" w:hAnsi="Garamond"/>
+        </w:rPr>
+        <w:t>msg</w:t>
+      </w:r>
+      <w:proofErr w:type="spellEnd"/>
+      <w:r>
+        <w:rPr>
+          <w:rFonts w:ascii="Garamond" w:hAnsi="Garamond"/>
+        </w:rPr>
+        <w:t>?</w:t>
       </w:r>
     </w:p>
     <w:p>
@@ -575,7 +951,6 @@
         <w:rPr>
           <w:rFonts w:ascii="Garamond" w:hAnsi="Garamond"/>
         </w:rPr>
-        <w:lastRenderedPageBreak/>
         <w:t xml:space="preserve">  raw(String)</w:t>
       </w:r>
     </w:p>
@@ -644,18 +1019,41 @@
           <w:b/>
         </w:rPr>
       </w:pPr>
+      <w:proofErr w:type="spellStart"/>
       <w:r>
         <w:rPr>
           <w:rFonts w:ascii="Garamond" w:hAnsi="Garamond"/>
           <w:b/>
         </w:rPr>
-        <w:t xml:space="preserve">lims. </w:t>
-      </w:r>
-      <w:r>
-        <w:rPr>
-          <w:rFonts w:ascii="Garamond" w:hAnsi="Garamond"/>
-        </w:rPr>
-        <w:t>Write the equivalent of the shell “lims” in log4jp. The bottom limit should not be obtained via sequential processing, but we should go to the end of the file on disk and start processing from there up.</w:t>
+        <w:t>lims</w:t>
+      </w:r>
+      <w:proofErr w:type="spellEnd"/>
+      <w:r>
+        <w:rPr>
+          <w:rFonts w:ascii="Garamond" w:hAnsi="Garamond"/>
+          <w:b/>
+        </w:rPr>
+        <w:t xml:space="preserve">. </w:t>
+      </w:r>
+      <w:r>
+        <w:rPr>
+          <w:rFonts w:ascii="Garamond" w:hAnsi="Garamond"/>
+        </w:rPr>
+        <w:t>Write the equivalent of the shell “</w:t>
+      </w:r>
+      <w:proofErr w:type="spellStart"/>
+      <w:r>
+        <w:rPr>
+          <w:rFonts w:ascii="Garamond" w:hAnsi="Garamond"/>
+        </w:rPr>
+        <w:t>lims</w:t>
+      </w:r>
+      <w:proofErr w:type="spellEnd"/>
+      <w:r>
+        <w:rPr>
+          <w:rFonts w:ascii="Garamond" w:hAnsi="Garamond"/>
+        </w:rPr>
+        <w:t>” in log4jp. The bottom limit should not be obtained via sequential processing, but we should go to the end of the file on disk and start processing from there up.</w:t>
       </w:r>
     </w:p>
     <w:p>
@@ -708,7 +1106,35 @@
         <w:rPr>
           <w:rFonts w:ascii="Garamond" w:hAnsi="Garamond"/>
         </w:rPr>
-        <w:t>NOMBP2:03-local-sparky-2.10-3CPU ovidiu$ grep "[0-2]\\d:[0-5]\\d:[0-5]\\d,\\d\\d\\d " server.log | wc -l</w:t>
+        <w:t xml:space="preserve">NOMBP2:03-local-sparky-2.10-3CPU </w:t>
+      </w:r>
+      <w:proofErr w:type="spellStart"/>
+      <w:r>
+        <w:rPr>
+          <w:rFonts w:ascii="Garamond" w:hAnsi="Garamond"/>
+        </w:rPr>
+        <w:t>ovidiu</w:t>
+      </w:r>
+      <w:proofErr w:type="spellEnd"/>
+      <w:r>
+        <w:rPr>
+          <w:rFonts w:ascii="Garamond" w:hAnsi="Garamond"/>
+        </w:rPr>
+        <w:t xml:space="preserve">$ grep "[0-2]\\d:[0-5]\\d:[0-5]\\d,\\d\\d\\d " server.log | </w:t>
+      </w:r>
+      <w:proofErr w:type="spellStart"/>
+      <w:r>
+        <w:rPr>
+          <w:rFonts w:ascii="Garamond" w:hAnsi="Garamond"/>
+        </w:rPr>
+        <w:t>wc</w:t>
+      </w:r>
+      <w:proofErr w:type="spellEnd"/>
+      <w:r>
+        <w:rPr>
+          <w:rFonts w:ascii="Garamond" w:hAnsi="Garamond"/>
+        </w:rPr>
+        <w:t xml:space="preserve"> -l</w:t>
       </w:r>
     </w:p>
     <w:p>
@@ -734,7 +1160,35 @@
         <w:rPr>
           <w:rFonts w:ascii="Garamond" w:hAnsi="Garamond"/>
         </w:rPr>
-        <w:t>NOMBP2:03-local-sparky-2.10-3CPU ovidiu$ log4jp ./server.log  | wc -l</w:t>
+        <w:t xml:space="preserve">NOMBP2:03-local-sparky-2.10-3CPU </w:t>
+      </w:r>
+      <w:proofErr w:type="spellStart"/>
+      <w:r>
+        <w:rPr>
+          <w:rFonts w:ascii="Garamond" w:hAnsi="Garamond"/>
+        </w:rPr>
+        <w:t>ovidiu</w:t>
+      </w:r>
+      <w:proofErr w:type="spellEnd"/>
+      <w:r>
+        <w:rPr>
+          <w:rFonts w:ascii="Garamond" w:hAnsi="Garamond"/>
+        </w:rPr>
+        <w:t xml:space="preserve">$ log4jp ./server.log  | </w:t>
+      </w:r>
+      <w:proofErr w:type="spellStart"/>
+      <w:r>
+        <w:rPr>
+          <w:rFonts w:ascii="Garamond" w:hAnsi="Garamond"/>
+        </w:rPr>
+        <w:t>wc</w:t>
+      </w:r>
+      <w:proofErr w:type="spellEnd"/>
+      <w:r>
+        <w:rPr>
+          <w:rFonts w:ascii="Garamond" w:hAnsi="Garamond"/>
+        </w:rPr>
+        <w:t xml:space="preserve"> -l</w:t>
       </w:r>
     </w:p>
     <w:p>
@@ -760,7 +1214,21 @@
         <w:rPr>
           <w:rFonts w:ascii="Garamond" w:hAnsi="Garamond"/>
         </w:rPr>
-        <w:t>NOMBP2:03-local-sparky-2.10-3CPU ovidiu$</w:t>
+        <w:t xml:space="preserve">NOMBP2:03-local-sparky-2.10-3CPU </w:t>
+      </w:r>
+      <w:proofErr w:type="spellStart"/>
+      <w:r>
+        <w:rPr>
+          <w:rFonts w:ascii="Garamond" w:hAnsi="Garamond"/>
+        </w:rPr>
+        <w:t>ovidiu</w:t>
+      </w:r>
+      <w:proofErr w:type="spellEnd"/>
+      <w:r>
+        <w:rPr>
+          <w:rFonts w:ascii="Garamond" w:hAnsi="Garamond"/>
+        </w:rPr>
+        <w:t>$</w:t>
       </w:r>
     </w:p>
     <w:p>
@@ -1468,6 +1936,119 @@
     </w:lvl>
   </w:abstractNum>
   <w:abstractNum w:abstractNumId="6">
+    <w:nsid w:val="7066471E"/>
+    <w:multiLevelType w:val="hybridMultilevel"/>
+    <w:tmpl w:val="3F227A90"/>
+    <w:lvl w:ilvl="0" w:tplc="04090001">
+      <w:start w:val="1"/>
+      <w:numFmt w:val="bullet"/>
+      <w:lvlText w:val=""/>
+      <w:lvlJc w:val="left"/>
+      <w:pPr>
+        <w:ind w:left="720" w:hanging="360"/>
+      </w:pPr>
+      <w:rPr>
+        <w:rFonts w:ascii="Symbol" w:hAnsi="Symbol" w:hint="default"/>
+      </w:rPr>
+    </w:lvl>
+    <w:lvl w:ilvl="1" w:tplc="04090003">
+      <w:start w:val="1"/>
+      <w:numFmt w:val="bullet"/>
+      <w:lvlText w:val="o"/>
+      <w:lvlJc w:val="left"/>
+      <w:pPr>
+        <w:ind w:left="1440" w:hanging="360"/>
+      </w:pPr>
+      <w:rPr>
+        <w:rFonts w:ascii="Courier New" w:hAnsi="Courier New" w:cs="Courier New" w:hint="default"/>
+      </w:rPr>
+    </w:lvl>
+    <w:lvl w:ilvl="2" w:tplc="04090005">
+      <w:start w:val="1"/>
+      <w:numFmt w:val="bullet"/>
+      <w:lvlText w:val=""/>
+      <w:lvlJc w:val="left"/>
+      <w:pPr>
+        <w:ind w:left="2160" w:hanging="360"/>
+      </w:pPr>
+      <w:rPr>
+        <w:rFonts w:ascii="Wingdings" w:hAnsi="Wingdings" w:hint="default"/>
+      </w:rPr>
+    </w:lvl>
+    <w:lvl w:ilvl="3" w:tplc="04090001" w:tentative="1">
+      <w:start w:val="1"/>
+      <w:numFmt w:val="bullet"/>
+      <w:lvlText w:val=""/>
+      <w:lvlJc w:val="left"/>
+      <w:pPr>
+        <w:ind w:left="2880" w:hanging="360"/>
+      </w:pPr>
+      <w:rPr>
+        <w:rFonts w:ascii="Symbol" w:hAnsi="Symbol" w:hint="default"/>
+      </w:rPr>
+    </w:lvl>
+    <w:lvl w:ilvl="4" w:tplc="04090003" w:tentative="1">
+      <w:start w:val="1"/>
+      <w:numFmt w:val="bullet"/>
+      <w:lvlText w:val="o"/>
+      <w:lvlJc w:val="left"/>
+      <w:pPr>
+        <w:ind w:left="3600" w:hanging="360"/>
+      </w:pPr>
+      <w:rPr>
+        <w:rFonts w:ascii="Courier New" w:hAnsi="Courier New" w:cs="Courier New" w:hint="default"/>
+      </w:rPr>
+    </w:lvl>
+    <w:lvl w:ilvl="5" w:tplc="04090005" w:tentative="1">
+      <w:start w:val="1"/>
+      <w:numFmt w:val="bullet"/>
+      <w:lvlText w:val=""/>
+      <w:lvlJc w:val="left"/>
+      <w:pPr>
+        <w:ind w:left="4320" w:hanging="360"/>
+      </w:pPr>
+      <w:rPr>
+        <w:rFonts w:ascii="Wingdings" w:hAnsi="Wingdings" w:hint="default"/>
+      </w:rPr>
+    </w:lvl>
+    <w:lvl w:ilvl="6" w:tplc="04090001" w:tentative="1">
+      <w:start w:val="1"/>
+      <w:numFmt w:val="bullet"/>
+      <w:lvlText w:val=""/>
+      <w:lvlJc w:val="left"/>
+      <w:pPr>
+        <w:ind w:left="5040" w:hanging="360"/>
+      </w:pPr>
+      <w:rPr>
+        <w:rFonts w:ascii="Symbol" w:hAnsi="Symbol" w:hint="default"/>
+      </w:rPr>
+    </w:lvl>
+    <w:lvl w:ilvl="7" w:tplc="04090003" w:tentative="1">
+      <w:start w:val="1"/>
+      <w:numFmt w:val="bullet"/>
+      <w:lvlText w:val="o"/>
+      <w:lvlJc w:val="left"/>
+      <w:pPr>
+        <w:ind w:left="5760" w:hanging="360"/>
+      </w:pPr>
+      <w:rPr>
+        <w:rFonts w:ascii="Courier New" w:hAnsi="Courier New" w:cs="Courier New" w:hint="default"/>
+      </w:rPr>
+    </w:lvl>
+    <w:lvl w:ilvl="8" w:tplc="04090005" w:tentative="1">
+      <w:start w:val="1"/>
+      <w:numFmt w:val="bullet"/>
+      <w:lvlText w:val=""/>
+      <w:lvlJc w:val="left"/>
+      <w:pPr>
+        <w:ind w:left="6480" w:hanging="360"/>
+      </w:pPr>
+      <w:rPr>
+        <w:rFonts w:ascii="Wingdings" w:hAnsi="Wingdings" w:hint="default"/>
+      </w:rPr>
+    </w:lvl>
+  </w:abstractNum>
+  <w:abstractNum w:abstractNumId="7">
     <w:nsid w:val="70EC5920"/>
     <w:multiLevelType w:val="hybridMultilevel"/>
     <w:tmpl w:val="E42895A0"/>
@@ -1596,10 +2177,13 @@
     <w:abstractNumId w:val="1"/>
   </w:num>
   <w:num w:numId="6">
-    <w:abstractNumId w:val="6"/>
+    <w:abstractNumId w:val="7"/>
   </w:num>
   <w:num w:numId="7">
     <w:abstractNumId w:val="0"/>
+  </w:num>
+  <w:num w:numId="8">
+    <w:abstractNumId w:val="6"/>
   </w:num>
 </w:numbering>
 </file>

</xml_diff>

<commit_message>
Log4j pattern layout support (6)
</commit_message>
<xml_diff>
--- a/doc/Events log4j Parser (events-log4j-parser) TODO.docx
+++ b/doc/Events log4j Parser (events-log4j-parser) TODO.docx
@@ -101,6 +101,27 @@
           <w:rFonts w:ascii="Garamond" w:hAnsi="Garamond"/>
         </w:rPr>
         <w:t>Generalize by adding support for a log4j pattern. Currently we’re only using heuristics.</w:t>
+      </w:r>
+      <w:r>
+        <w:rPr>
+          <w:rFonts w:ascii="Garamond" w:hAnsi="Garamond"/>
+        </w:rPr>
+        <w:t xml:space="preserve"> </w:t>
+      </w:r>
+      <w:hyperlink r:id="rId5" w:anchor="PatternLayout" w:history="1">
+        <w:r>
+          <w:rPr>
+            <w:rStyle w:val="Hyperlink"/>
+            <w:rFonts w:ascii="Garamond" w:hAnsi="Garamond"/>
+          </w:rPr>
+          <w:t>http://logging.apache.org/log4j/2.x/manual/layouts.html#PatternLayout</w:t>
+        </w:r>
+      </w:hyperlink>
+      <w:r>
+        <w:rPr>
+          <w:rFonts w:ascii="Garamond" w:hAnsi="Garamond"/>
+        </w:rPr>
+        <w:t xml:space="preserve"> </w:t>
       </w:r>
     </w:p>
     <w:p>
@@ -221,8 +242,18 @@
                                 <w:sz w:val="20"/>
                                 <w:szCs w:val="20"/>
                               </w:rPr>
-                              <w:t>t -c Log4jPatternLayoutTest</w:t>
+                              <w:t xml:space="preserve">t -c </w:t>
                             </w:r>
+                            <w:r>
+                              <w:rPr>
+                                <w:rFonts w:ascii="Courier New" w:hAnsi="Courier New" w:cs="Courier New"/>
+                                <w:sz w:val="20"/>
+                                <w:szCs w:val="20"/>
+                              </w:rPr>
+                              <w:t>Log4jParserTest</w:t>
+                            </w:r>
+                            <w:bookmarkStart w:id="0" w:name="_GoBack"/>
+                            <w:bookmarkEnd w:id="0"/>
                           </w:p>
                           <w:p/>
                         </w:txbxContent>
@@ -292,8 +323,18 @@
                           <w:sz w:val="20"/>
                           <w:szCs w:val="20"/>
                         </w:rPr>
-                        <w:t>t -c Log4jPatternLayoutTest</w:t>
+                        <w:t xml:space="preserve">t -c </w:t>
                       </w:r>
+                      <w:r>
+                        <w:rPr>
+                          <w:rFonts w:ascii="Courier New" w:hAnsi="Courier New" w:cs="Courier New"/>
+                          <w:sz w:val="20"/>
+                          <w:szCs w:val="20"/>
+                        </w:rPr>
+                        <w:t>Log4jParserTest</w:t>
+                      </w:r>
+                      <w:bookmarkStart w:id="1" w:name="_GoBack"/>
+                      <w:bookmarkEnd w:id="1"/>
                     </w:p>
                     <w:p/>
                   </w:txbxContent>
@@ -312,51 +353,6 @@
           <w:b/>
         </w:rPr>
       </w:pPr>
-      <w:r>
-        <w:rPr>
-          <w:rFonts w:ascii="Garamond" w:hAnsi="Garamond"/>
-        </w:rPr>
-        <w:br/>
-      </w:r>
-    </w:p>
-    <w:p>
-      <w:pPr>
-        <w:pStyle w:val="ListParagraph"/>
-        <w:numPr>
-          <w:ilvl w:val="1"/>
-          <w:numId w:val="6"/>
-        </w:numPr>
-        <w:rPr>
-          <w:rFonts w:ascii="Garamond" w:hAnsi="Garamond"/>
-        </w:rPr>
-      </w:pPr>
-      <w:hyperlink r:id="rId5" w:history="1">
-        <w:r>
-          <w:rPr>
-            <w:rStyle w:val="Hyperlink"/>
-            <w:rFonts w:ascii="Garamond" w:hAnsi="Garamond"/>
-          </w:rPr>
-          <w:t>http://logging.apache.org/log4j/2.x/manual/layouts.html#PatternLayout</w:t>
-        </w:r>
-      </w:hyperlink>
-      <w:r>
-        <w:rPr>
-          <w:rFonts w:ascii="Garamond" w:hAnsi="Garamond"/>
-        </w:rPr>
-        <w:t xml:space="preserve"> </w:t>
-      </w:r>
-    </w:p>
-    <w:p>
-      <w:pPr>
-        <w:pStyle w:val="ListParagraph"/>
-        <w:ind w:left="1440"/>
-        <w:rPr>
-          <w:rFonts w:ascii="Garamond" w:hAnsi="Garamond"/>
-          <w:b/>
-        </w:rPr>
-      </w:pPr>
-      <w:bookmarkStart w:id="0" w:name="_GoBack"/>
-      <w:bookmarkEnd w:id="0"/>
     </w:p>
     <w:p>
       <w:pPr>
@@ -950,7 +946,6 @@
         <w:rPr>
           <w:rFonts w:ascii="Garamond" w:hAnsi="Garamond"/>
         </w:rPr>
-        <w:lastRenderedPageBreak/>
         <w:t>lg</w:t>
       </w:r>
       <w:proofErr w:type="spellEnd"/>
@@ -1000,6 +995,7 @@
           <w:rFonts w:ascii="Garamond" w:hAnsi="Garamond"/>
           <w:b/>
         </w:rPr>
+        <w:lastRenderedPageBreak/>
         <w:t xml:space="preserve">Replace long field names with shorter ones </w:t>
       </w:r>
       <w:r>
@@ -2860,6 +2856,18 @@
       <w:u w:val="single"/>
     </w:rPr>
   </w:style>
+  <w:style w:type="character" w:styleId="FollowedHyperlink">
+    <w:name w:val="FollowedHyperlink"/>
+    <w:basedOn w:val="DefaultParagraphFont"/>
+    <w:uiPriority w:val="99"/>
+    <w:semiHidden/>
+    <w:unhideWhenUsed/>
+    <w:rsid w:val="00ED2EF0"/>
+    <w:rPr>
+      <w:color w:val="954F72" w:themeColor="followedHyperlink"/>
+      <w:u w:val="single"/>
+    </w:rPr>
+  </w:style>
 </w:styles>
 </file>
 

</xml_diff>

<commit_message>
Log4j pattern layout support (7)
</commit_message>
<xml_diff>
--- a/doc/Events log4j Parser (events-log4j-parser) TODO.docx
+++ b/doc/Events log4j Parser (events-log4j-parser) TODO.docx
@@ -123,6 +123,13 @@
         </w:rPr>
         <w:t xml:space="preserve"> </w:t>
       </w:r>
+    </w:p>
+    <w:p>
+      <w:pPr>
+        <w:rPr>
+          <w:rFonts w:ascii="Garamond" w:hAnsi="Garamond"/>
+        </w:rPr>
+      </w:pPr>
     </w:p>
     <w:p>
       <w:pPr>
@@ -217,16 +224,41 @@
                                 <w:szCs w:val="20"/>
                               </w:rPr>
                             </w:pPr>
-                            <w:proofErr w:type="spellStart"/>
                             <w:r>
                               <w:rPr>
                                 <w:rFonts w:ascii="Courier New" w:hAnsi="Courier New" w:cs="Courier New"/>
                                 <w:sz w:val="20"/>
                                 <w:szCs w:val="20"/>
                               </w:rPr>
-                              <w:t>cdel</w:t>
+                              <w:t>c</w:t>
                             </w:r>
-                            <w:proofErr w:type="spellEnd"/>
+                            <w:bookmarkStart w:id="0" w:name="_GoBack"/>
+                            <w:bookmarkEnd w:id="0"/>
+                            <w:r>
+                              <w:rPr>
+                                <w:rFonts w:ascii="Courier New" w:hAnsi="Courier New" w:cs="Courier New"/>
+                                <w:sz w:val="20"/>
+                                <w:szCs w:val="20"/>
+                              </w:rPr>
+                              <w:t>del</w:t>
+                            </w:r>
+                          </w:p>
+                          <w:p>
+                            <w:pPr>
+                              <w:rPr>
+                                <w:rFonts w:ascii="Courier New" w:hAnsi="Courier New" w:cs="Courier New"/>
+                                <w:sz w:val="20"/>
+                                <w:szCs w:val="20"/>
+                              </w:rPr>
+                            </w:pPr>
+                            <w:r>
+                              <w:rPr>
+                                <w:rFonts w:ascii="Courier New" w:hAnsi="Courier New" w:cs="Courier New"/>
+                                <w:sz w:val="20"/>
+                                <w:szCs w:val="20"/>
+                              </w:rPr>
+                              <w:t>t -d LevelPatternElementTest</w:t>
+                            </w:r>
                           </w:p>
                           <w:p>
                             <w:pPr>
@@ -252,8 +284,6 @@
                               </w:rPr>
                               <w:t>Log4jParserTest</w:t>
                             </w:r>
-                            <w:bookmarkStart w:id="0" w:name="_GoBack"/>
-                            <w:bookmarkEnd w:id="0"/>
                           </w:p>
                           <w:p/>
                         </w:txbxContent>
@@ -298,16 +328,41 @@
                           <w:szCs w:val="20"/>
                         </w:rPr>
                       </w:pPr>
-                      <w:proofErr w:type="spellStart"/>
                       <w:r>
                         <w:rPr>
                           <w:rFonts w:ascii="Courier New" w:hAnsi="Courier New" w:cs="Courier New"/>
                           <w:sz w:val="20"/>
                           <w:szCs w:val="20"/>
                         </w:rPr>
-                        <w:t>cdel</w:t>
+                        <w:t>c</w:t>
                       </w:r>
-                      <w:proofErr w:type="spellEnd"/>
+                      <w:bookmarkStart w:id="1" w:name="_GoBack"/>
+                      <w:bookmarkEnd w:id="1"/>
+                      <w:r>
+                        <w:rPr>
+                          <w:rFonts w:ascii="Courier New" w:hAnsi="Courier New" w:cs="Courier New"/>
+                          <w:sz w:val="20"/>
+                          <w:szCs w:val="20"/>
+                        </w:rPr>
+                        <w:t>del</w:t>
+                      </w:r>
+                    </w:p>
+                    <w:p>
+                      <w:pPr>
+                        <w:rPr>
+                          <w:rFonts w:ascii="Courier New" w:hAnsi="Courier New" w:cs="Courier New"/>
+                          <w:sz w:val="20"/>
+                          <w:szCs w:val="20"/>
+                        </w:rPr>
+                      </w:pPr>
+                      <w:r>
+                        <w:rPr>
+                          <w:rFonts w:ascii="Courier New" w:hAnsi="Courier New" w:cs="Courier New"/>
+                          <w:sz w:val="20"/>
+                          <w:szCs w:val="20"/>
+                        </w:rPr>
+                        <w:t>t -d LevelPatternElementTest</w:t>
+                      </w:r>
                     </w:p>
                     <w:p>
                       <w:pPr>
@@ -333,8 +388,6 @@
                         </w:rPr>
                         <w:t>Log4jParserTest</w:t>
                       </w:r>
-                      <w:bookmarkStart w:id="1" w:name="_GoBack"/>
-                      <w:bookmarkEnd w:id="1"/>
                     </w:p>
                     <w:p/>
                   </w:txbxContent>
@@ -554,17 +607,8 @@
                                 <w:rFonts w:ascii="Courier New" w:hAnsi="Courier New" w:cs="Courier New"/>
                                 <w:sz w:val="20"/>
                               </w:rPr>
-                              <w:t>cd ~/</w:t>
+                              <w:t>cd ~/tmp</w:t>
                             </w:r>
-                            <w:proofErr w:type="spellStart"/>
-                            <w:r>
-                              <w:rPr>
-                                <w:rFonts w:ascii="Courier New" w:hAnsi="Courier New" w:cs="Courier New"/>
-                                <w:sz w:val="20"/>
-                              </w:rPr>
-                              <w:t>tmp</w:t>
-                            </w:r>
-                            <w:proofErr w:type="spellEnd"/>
                           </w:p>
                           <w:p>
                             <w:pPr>
@@ -573,53 +617,12 @@
                                 <w:sz w:val="20"/>
                               </w:rPr>
                             </w:pPr>
-                            <w:proofErr w:type="spellStart"/>
                             <w:r>
                               <w:rPr>
                                 <w:rFonts w:ascii="Courier New" w:hAnsi="Courier New" w:cs="Courier New"/>
                                 <w:sz w:val="20"/>
                               </w:rPr>
-                              <w:t>lg</w:t>
-                            </w:r>
-                            <w:proofErr w:type="spellEnd"/>
-                            <w:r>
-                              <w:rPr>
-                                <w:rFonts w:ascii="Courier New" w:hAnsi="Courier New" w:cs="Courier New"/>
-                                <w:sz w:val="20"/>
-                              </w:rPr>
-                              <w:t xml:space="preserve"> --format='%d{</w:t>
-                            </w:r>
-                            <w:proofErr w:type="spellStart"/>
-                            <w:r>
-                              <w:rPr>
-                                <w:rFonts w:ascii="Courier New" w:hAnsi="Courier New" w:cs="Courier New"/>
-                                <w:sz w:val="20"/>
-                              </w:rPr>
-                              <w:t>HH:mm:ss,SSS</w:t>
-                            </w:r>
-                            <w:proofErr w:type="spellEnd"/>
-                            <w:r>
-                              <w:rPr>
-                                <w:rFonts w:ascii="Courier New" w:hAnsi="Courier New" w:cs="Courier New"/>
-                                <w:sz w:val="20"/>
-                              </w:rPr>
-                              <w:t>} %-5p [%c] (%t) %</w:t>
-                            </w:r>
-                            <w:proofErr w:type="spellStart"/>
-                            <w:r>
-                              <w:rPr>
-                                <w:rFonts w:ascii="Courier New" w:hAnsi="Courier New" w:cs="Courier New"/>
-                                <w:sz w:val="20"/>
-                              </w:rPr>
-                              <w:t>s%E%n</w:t>
-                            </w:r>
-                            <w:proofErr w:type="spellEnd"/>
-                            <w:r>
-                              <w:rPr>
-                                <w:rFonts w:ascii="Courier New" w:hAnsi="Courier New" w:cs="Courier New"/>
-                                <w:sz w:val="20"/>
-                              </w:rPr>
-                              <w:t>' ./server.log</w:t>
+                              <w:t>lg --format='%d{HH:mm:ss,SSS} %-5p [%c] (%t) %s%E%n' ./server.log</w:t>
                             </w:r>
                           </w:p>
                         </w:txbxContent>
@@ -816,21 +819,7 @@
         <w:rPr>
           <w:rFonts w:ascii="Garamond" w:hAnsi="Garamond"/>
         </w:rPr>
-        <w:t xml:space="preserve">Add the logic to </w:t>
-      </w:r>
-      <w:proofErr w:type="spellStart"/>
-      <w:r>
-        <w:rPr>
-          <w:rFonts w:ascii="Garamond" w:hAnsi="Garamond"/>
-        </w:rPr>
-        <w:t>lg</w:t>
-      </w:r>
-      <w:proofErr w:type="spellEnd"/>
-      <w:r>
-        <w:rPr>
-          <w:rFonts w:ascii="Garamond" w:hAnsi="Garamond"/>
-        </w:rPr>
-        <w:t xml:space="preserve"> to detect crossing timestamps.</w:t>
+        <w:t>Add the logic to lg to detect crossing timestamps.</w:t>
       </w:r>
       <w:r>
         <w:rPr>
@@ -865,61 +854,7 @@
           <w:sz w:val="20"/>
           <w:szCs w:val="20"/>
         </w:rPr>
-        <w:t xml:space="preserve">. Remove public static final </w:t>
-      </w:r>
-      <w:proofErr w:type="spellStart"/>
-      <w:r>
-        <w:rPr>
-          <w:rFonts w:ascii="Garamond" w:hAnsi="Garamond"/>
-          <w:sz w:val="20"/>
-          <w:szCs w:val="20"/>
-        </w:rPr>
-        <w:t>SimpleDateFormat</w:t>
-      </w:r>
-      <w:proofErr w:type="spellEnd"/>
-      <w:r>
-        <w:rPr>
-          <w:rFonts w:ascii="Garamond" w:hAnsi="Garamond"/>
-          <w:sz w:val="20"/>
-          <w:szCs w:val="20"/>
-        </w:rPr>
-        <w:t xml:space="preserve"> and other Formats everywhere, and replace them with static method that create the instances on demand. We need to do this because Format instances are not thread safe. See </w:t>
-      </w:r>
-      <w:proofErr w:type="spellStart"/>
-      <w:r>
-        <w:rPr>
-          <w:rFonts w:ascii="Garamond" w:hAnsi="Garamond"/>
-          <w:sz w:val="20"/>
-          <w:szCs w:val="20"/>
-        </w:rPr>
-        <w:t>io.novaordis.events.api.event.DateProperty</w:t>
-      </w:r>
-      <w:proofErr w:type="spellEnd"/>
-      <w:r>
-        <w:rPr>
-          <w:rFonts w:ascii="Garamond" w:hAnsi="Garamond"/>
-          <w:sz w:val="20"/>
-          <w:szCs w:val="20"/>
-        </w:rPr>
-        <w:t xml:space="preserve">. </w:t>
-      </w:r>
-      <w:proofErr w:type="spellStart"/>
-      <w:r>
-        <w:rPr>
-          <w:rFonts w:ascii="Garamond" w:hAnsi="Garamond"/>
-          <w:sz w:val="20"/>
-          <w:szCs w:val="20"/>
-        </w:rPr>
-        <w:t>getDefaultDateFormat</w:t>
-      </w:r>
-      <w:proofErr w:type="spellEnd"/>
-      <w:r>
-        <w:rPr>
-          <w:rFonts w:ascii="Garamond" w:hAnsi="Garamond"/>
-          <w:sz w:val="20"/>
-          <w:szCs w:val="20"/>
-        </w:rPr>
-        <w:t>() as example.</w:t>
+        <w:t>. Remove public static final SimpleDateFormat and other Formats everywhere, and replace them with static method that create the instances on demand. We need to do this because Format instances are not thread safe. See io.novaordis.events.api.event.DateProperty. getDefaultDateFormat() as example.</w:t>
       </w:r>
     </w:p>
     <w:p>
@@ -941,33 +876,11 @@
           <w:rFonts w:ascii="Garamond" w:hAnsi="Garamond"/>
         </w:rPr>
       </w:pPr>
-      <w:proofErr w:type="spellStart"/>
-      <w:r>
-        <w:rPr>
-          <w:rFonts w:ascii="Garamond" w:hAnsi="Garamond"/>
-        </w:rPr>
-        <w:t>lg</w:t>
-      </w:r>
-      <w:proofErr w:type="spellEnd"/>
-      <w:r>
-        <w:rPr>
-          <w:rFonts w:ascii="Garamond" w:hAnsi="Garamond"/>
-        </w:rPr>
-        <w:t xml:space="preserve"> rate </w:t>
-      </w:r>
-      <w:proofErr w:type="spellStart"/>
-      <w:r>
-        <w:rPr>
-          <w:rFonts w:ascii="Garamond" w:hAnsi="Garamond"/>
-        </w:rPr>
-        <w:t>log-level:ERROR</w:t>
-      </w:r>
-      <w:proofErr w:type="spellEnd"/>
-      <w:r>
-        <w:rPr>
-          <w:rFonts w:ascii="Garamond" w:hAnsi="Garamond"/>
-        </w:rPr>
-        <w:t xml:space="preserve"> from: to:</w:t>
+      <w:r>
+        <w:rPr>
+          <w:rFonts w:ascii="Garamond" w:hAnsi="Garamond"/>
+        </w:rPr>
+        <w:t>lg rate log-level:ERROR from: to:</w:t>
       </w:r>
     </w:p>
     <w:p>
@@ -1108,21 +1021,7 @@
         <w:rPr>
           <w:rFonts w:ascii="Garamond" w:hAnsi="Garamond"/>
         </w:rPr>
-        <w:t xml:space="preserve"> -&gt; </w:t>
-      </w:r>
-      <w:proofErr w:type="spellStart"/>
-      <w:r>
-        <w:rPr>
-          <w:rFonts w:ascii="Garamond" w:hAnsi="Garamond"/>
-        </w:rPr>
-        <w:t>msg</w:t>
-      </w:r>
-      <w:proofErr w:type="spellEnd"/>
-      <w:r>
-        <w:rPr>
-          <w:rFonts w:ascii="Garamond" w:hAnsi="Garamond"/>
-        </w:rPr>
-        <w:t>?</w:t>
+        <w:t xml:space="preserve"> -&gt; msg?</w:t>
       </w:r>
     </w:p>
     <w:p>
@@ -1204,41 +1103,18 @@
           <w:b/>
         </w:rPr>
       </w:pPr>
-      <w:proofErr w:type="spellStart"/>
       <w:r>
         <w:rPr>
           <w:rFonts w:ascii="Garamond" w:hAnsi="Garamond"/>
           <w:b/>
         </w:rPr>
-        <w:t>lims</w:t>
-      </w:r>
-      <w:proofErr w:type="spellEnd"/>
-      <w:r>
-        <w:rPr>
-          <w:rFonts w:ascii="Garamond" w:hAnsi="Garamond"/>
-          <w:b/>
-        </w:rPr>
-        <w:t xml:space="preserve">. </w:t>
-      </w:r>
-      <w:r>
-        <w:rPr>
-          <w:rFonts w:ascii="Garamond" w:hAnsi="Garamond"/>
-        </w:rPr>
-        <w:t>Write the equivalent of the shell “</w:t>
-      </w:r>
-      <w:proofErr w:type="spellStart"/>
-      <w:r>
-        <w:rPr>
-          <w:rFonts w:ascii="Garamond" w:hAnsi="Garamond"/>
-        </w:rPr>
-        <w:t>lims</w:t>
-      </w:r>
-      <w:proofErr w:type="spellEnd"/>
-      <w:r>
-        <w:rPr>
-          <w:rFonts w:ascii="Garamond" w:hAnsi="Garamond"/>
-        </w:rPr>
-        <w:t>” in log4jp. The bottom limit should not be obtained via sequential processing, but we should go to the end of the file on disk and start processing from there up.</w:t>
+        <w:t xml:space="preserve">lims. </w:t>
+      </w:r>
+      <w:r>
+        <w:rPr>
+          <w:rFonts w:ascii="Garamond" w:hAnsi="Garamond"/>
+        </w:rPr>
+        <w:t>Write the equivalent of the shell “lims” in log4jp. The bottom limit should not be obtained via sequential processing, but we should go to the end of the file on disk and start processing from there up.</w:t>
       </w:r>
     </w:p>
     <w:p>
@@ -1291,35 +1167,7 @@
         <w:rPr>
           <w:rFonts w:ascii="Garamond" w:hAnsi="Garamond"/>
         </w:rPr>
-        <w:t xml:space="preserve">NOMBP2:03-local-sparky-2.10-3CPU </w:t>
-      </w:r>
-      <w:proofErr w:type="spellStart"/>
-      <w:r>
-        <w:rPr>
-          <w:rFonts w:ascii="Garamond" w:hAnsi="Garamond"/>
-        </w:rPr>
-        <w:t>ovidiu</w:t>
-      </w:r>
-      <w:proofErr w:type="spellEnd"/>
-      <w:r>
-        <w:rPr>
-          <w:rFonts w:ascii="Garamond" w:hAnsi="Garamond"/>
-        </w:rPr>
-        <w:t xml:space="preserve">$ grep "[0-2]\\d:[0-5]\\d:[0-5]\\d,\\d\\d\\d " server.log | </w:t>
-      </w:r>
-      <w:proofErr w:type="spellStart"/>
-      <w:r>
-        <w:rPr>
-          <w:rFonts w:ascii="Garamond" w:hAnsi="Garamond"/>
-        </w:rPr>
-        <w:t>wc</w:t>
-      </w:r>
-      <w:proofErr w:type="spellEnd"/>
-      <w:r>
-        <w:rPr>
-          <w:rFonts w:ascii="Garamond" w:hAnsi="Garamond"/>
-        </w:rPr>
-        <w:t xml:space="preserve"> -l</w:t>
+        <w:t>NOMBP2:03-local-sparky-2.10-3CPU ovidiu$ grep "[0-2]\\d:[0-5]\\d:[0-5]\\d,\\d\\d\\d " server.log | wc -l</w:t>
       </w:r>
     </w:p>
     <w:p>
@@ -1345,35 +1193,7 @@
         <w:rPr>
           <w:rFonts w:ascii="Garamond" w:hAnsi="Garamond"/>
         </w:rPr>
-        <w:t xml:space="preserve">NOMBP2:03-local-sparky-2.10-3CPU </w:t>
-      </w:r>
-      <w:proofErr w:type="spellStart"/>
-      <w:r>
-        <w:rPr>
-          <w:rFonts w:ascii="Garamond" w:hAnsi="Garamond"/>
-        </w:rPr>
-        <w:t>ovidiu</w:t>
-      </w:r>
-      <w:proofErr w:type="spellEnd"/>
-      <w:r>
-        <w:rPr>
-          <w:rFonts w:ascii="Garamond" w:hAnsi="Garamond"/>
-        </w:rPr>
-        <w:t xml:space="preserve">$ log4jp ./server.log  | </w:t>
-      </w:r>
-      <w:proofErr w:type="spellStart"/>
-      <w:r>
-        <w:rPr>
-          <w:rFonts w:ascii="Garamond" w:hAnsi="Garamond"/>
-        </w:rPr>
-        <w:t>wc</w:t>
-      </w:r>
-      <w:proofErr w:type="spellEnd"/>
-      <w:r>
-        <w:rPr>
-          <w:rFonts w:ascii="Garamond" w:hAnsi="Garamond"/>
-        </w:rPr>
-        <w:t xml:space="preserve"> -l</w:t>
+        <w:t>NOMBP2:03-local-sparky-2.10-3CPU ovidiu$ log4jp ./server.log  | wc -l</w:t>
       </w:r>
     </w:p>
     <w:p>
@@ -1399,21 +1219,7 @@
         <w:rPr>
           <w:rFonts w:ascii="Garamond" w:hAnsi="Garamond"/>
         </w:rPr>
-        <w:t xml:space="preserve">NOMBP2:03-local-sparky-2.10-3CPU </w:t>
-      </w:r>
-      <w:proofErr w:type="spellStart"/>
-      <w:r>
-        <w:rPr>
-          <w:rFonts w:ascii="Garamond" w:hAnsi="Garamond"/>
-        </w:rPr>
-        <w:t>ovidiu</w:t>
-      </w:r>
-      <w:proofErr w:type="spellEnd"/>
-      <w:r>
-        <w:rPr>
-          <w:rFonts w:ascii="Garamond" w:hAnsi="Garamond"/>
-        </w:rPr>
-        <w:t>$</w:t>
+        <w:t>NOMBP2:03-local-sparky-2.10-3CPU ovidiu$</w:t>
       </w:r>
     </w:p>
     <w:p>

</xml_diff>

<commit_message>
Log4j pattern layout support (8)
</commit_message>
<xml_diff>
--- a/doc/Events log4j Parser (events-log4j-parser) TODO.docx
+++ b/doc/Events log4j Parser (events-log4j-parser) TODO.docx
@@ -52,6 +52,71 @@
           <w:rFonts w:ascii="Garamond" w:hAnsi="Garamond"/>
         </w:rPr>
       </w:pPr>
+    </w:p>
+    <w:p>
+      <w:pPr>
+        <w:pStyle w:val="ListParagraph"/>
+        <w:numPr>
+          <w:ilvl w:val="0"/>
+          <w:numId w:val="9"/>
+        </w:numPr>
+        <w:rPr>
+          <w:rFonts w:ascii="Garamond" w:hAnsi="Garamond"/>
+        </w:rPr>
+      </w:pPr>
+      <w:r>
+        <w:rPr>
+          <w:rFonts w:ascii="Garamond" w:hAnsi="Garamond"/>
+        </w:rPr>
+        <w:t>Move Log4jPatternElement.getFormatModifierLiteral() to FormatModifier.getLiteral();</w:t>
+      </w:r>
+    </w:p>
+    <w:p>
+      <w:pPr>
+        <w:pStyle w:val="ListParagraph"/>
+        <w:numPr>
+          <w:ilvl w:val="0"/>
+          <w:numId w:val="9"/>
+        </w:numPr>
+        <w:rPr>
+          <w:rFonts w:ascii="Garamond" w:hAnsi="Garamond"/>
+        </w:rPr>
+      </w:pPr>
+      <w:r>
+        <w:rPr>
+          <w:rFonts w:ascii="Garamond" w:hAnsi="Garamond"/>
+        </w:rPr>
+        <w:t xml:space="preserve">Re-map the </w:t>
+      </w:r>
+      <w:r>
+        <w:rPr>
+          <w:rFonts w:ascii="Garamond" w:hAnsi="Garamond"/>
+        </w:rPr>
+        <w:t>io</w:t>
+      </w:r>
+      <w:r>
+        <w:rPr>
+          <w:rFonts w:ascii="Garamond" w:hAnsi="Garamond"/>
+        </w:rPr>
+        <w:t xml:space="preserve">.novaordis.events.log4j.pattern package to </w:t>
+      </w:r>
+      <w:hyperlink r:id="rId5" w:history="1">
+        <w:r>
+          <w:rPr>
+            <w:rStyle w:val="Hyperlink"/>
+            <w:rFonts w:ascii="Garamond" w:hAnsi="Garamond"/>
+          </w:rPr>
+          <w:t>https://kb.novaordis.com/index.php/Log4j_Format_Specification</w:t>
+        </w:r>
+      </w:hyperlink>
+      <w:r>
+        <w:rPr>
+          <w:rFonts w:ascii="Garamond" w:hAnsi="Garamond"/>
+        </w:rPr>
+        <w:t xml:space="preserve"> terms</w:t>
+      </w:r>
+      <w:bookmarkStart w:id="0" w:name="_GoBack"/>
+      <w:bookmarkEnd w:id="0"/>
     </w:p>
     <w:p>
       <w:pPr>
@@ -108,7 +173,7 @@
         </w:rPr>
         <w:t xml:space="preserve"> </w:t>
       </w:r>
-      <w:hyperlink r:id="rId5" w:anchor="PatternLayout" w:history="1">
+      <w:hyperlink r:id="rId6" w:anchor="PatternLayout" w:history="1">
         <w:r>
           <w:rPr>
             <w:rStyle w:val="Hyperlink"/>
@@ -232,8 +297,6 @@
                               </w:rPr>
                               <w:t>c</w:t>
                             </w:r>
-                            <w:bookmarkStart w:id="0" w:name="_GoBack"/>
-                            <w:bookmarkEnd w:id="0"/>
                             <w:r>
                               <w:rPr>
                                 <w:rFonts w:ascii="Courier New" w:hAnsi="Courier New" w:cs="Courier New"/>
@@ -908,7 +971,6 @@
           <w:rFonts w:ascii="Garamond" w:hAnsi="Garamond"/>
           <w:b/>
         </w:rPr>
-        <w:lastRenderedPageBreak/>
         <w:t xml:space="preserve">Replace long field names with shorter ones </w:t>
       </w:r>
       <w:r>
@@ -1588,6 +1650,119 @@
     </w:lvl>
   </w:abstractNum>
   <w:abstractNum w:abstractNumId="3">
+    <w:nsid w:val="4ABB344B"/>
+    <w:multiLevelType w:val="hybridMultilevel"/>
+    <w:tmpl w:val="C3264112"/>
+    <w:lvl w:ilvl="0" w:tplc="04090001">
+      <w:start w:val="1"/>
+      <w:numFmt w:val="bullet"/>
+      <w:lvlText w:val=""/>
+      <w:lvlJc w:val="left"/>
+      <w:pPr>
+        <w:ind w:left="720" w:hanging="360"/>
+      </w:pPr>
+      <w:rPr>
+        <w:rFonts w:ascii="Symbol" w:hAnsi="Symbol" w:hint="default"/>
+      </w:rPr>
+    </w:lvl>
+    <w:lvl w:ilvl="1" w:tplc="04090003" w:tentative="1">
+      <w:start w:val="1"/>
+      <w:numFmt w:val="bullet"/>
+      <w:lvlText w:val="o"/>
+      <w:lvlJc w:val="left"/>
+      <w:pPr>
+        <w:ind w:left="1440" w:hanging="360"/>
+      </w:pPr>
+      <w:rPr>
+        <w:rFonts w:ascii="Courier New" w:hAnsi="Courier New" w:cs="Courier New" w:hint="default"/>
+      </w:rPr>
+    </w:lvl>
+    <w:lvl w:ilvl="2" w:tplc="04090005" w:tentative="1">
+      <w:start w:val="1"/>
+      <w:numFmt w:val="bullet"/>
+      <w:lvlText w:val=""/>
+      <w:lvlJc w:val="left"/>
+      <w:pPr>
+        <w:ind w:left="2160" w:hanging="360"/>
+      </w:pPr>
+      <w:rPr>
+        <w:rFonts w:ascii="Wingdings" w:hAnsi="Wingdings" w:hint="default"/>
+      </w:rPr>
+    </w:lvl>
+    <w:lvl w:ilvl="3" w:tplc="04090001" w:tentative="1">
+      <w:start w:val="1"/>
+      <w:numFmt w:val="bullet"/>
+      <w:lvlText w:val=""/>
+      <w:lvlJc w:val="left"/>
+      <w:pPr>
+        <w:ind w:left="2880" w:hanging="360"/>
+      </w:pPr>
+      <w:rPr>
+        <w:rFonts w:ascii="Symbol" w:hAnsi="Symbol" w:hint="default"/>
+      </w:rPr>
+    </w:lvl>
+    <w:lvl w:ilvl="4" w:tplc="04090003" w:tentative="1">
+      <w:start w:val="1"/>
+      <w:numFmt w:val="bullet"/>
+      <w:lvlText w:val="o"/>
+      <w:lvlJc w:val="left"/>
+      <w:pPr>
+        <w:ind w:left="3600" w:hanging="360"/>
+      </w:pPr>
+      <w:rPr>
+        <w:rFonts w:ascii="Courier New" w:hAnsi="Courier New" w:cs="Courier New" w:hint="default"/>
+      </w:rPr>
+    </w:lvl>
+    <w:lvl w:ilvl="5" w:tplc="04090005" w:tentative="1">
+      <w:start w:val="1"/>
+      <w:numFmt w:val="bullet"/>
+      <w:lvlText w:val=""/>
+      <w:lvlJc w:val="left"/>
+      <w:pPr>
+        <w:ind w:left="4320" w:hanging="360"/>
+      </w:pPr>
+      <w:rPr>
+        <w:rFonts w:ascii="Wingdings" w:hAnsi="Wingdings" w:hint="default"/>
+      </w:rPr>
+    </w:lvl>
+    <w:lvl w:ilvl="6" w:tplc="04090001" w:tentative="1">
+      <w:start w:val="1"/>
+      <w:numFmt w:val="bullet"/>
+      <w:lvlText w:val=""/>
+      <w:lvlJc w:val="left"/>
+      <w:pPr>
+        <w:ind w:left="5040" w:hanging="360"/>
+      </w:pPr>
+      <w:rPr>
+        <w:rFonts w:ascii="Symbol" w:hAnsi="Symbol" w:hint="default"/>
+      </w:rPr>
+    </w:lvl>
+    <w:lvl w:ilvl="7" w:tplc="04090003" w:tentative="1">
+      <w:start w:val="1"/>
+      <w:numFmt w:val="bullet"/>
+      <w:lvlText w:val="o"/>
+      <w:lvlJc w:val="left"/>
+      <w:pPr>
+        <w:ind w:left="5760" w:hanging="360"/>
+      </w:pPr>
+      <w:rPr>
+        <w:rFonts w:ascii="Courier New" w:hAnsi="Courier New" w:cs="Courier New" w:hint="default"/>
+      </w:rPr>
+    </w:lvl>
+    <w:lvl w:ilvl="8" w:tplc="04090005" w:tentative="1">
+      <w:start w:val="1"/>
+      <w:numFmt w:val="bullet"/>
+      <w:lvlText w:val=""/>
+      <w:lvlJc w:val="left"/>
+      <w:pPr>
+        <w:ind w:left="6480" w:hanging="360"/>
+      </w:pPr>
+      <w:rPr>
+        <w:rFonts w:ascii="Wingdings" w:hAnsi="Wingdings" w:hint="default"/>
+      </w:rPr>
+    </w:lvl>
+  </w:abstractNum>
+  <w:abstractNum w:abstractNumId="4">
     <w:nsid w:val="53AF296B"/>
     <w:multiLevelType w:val="hybridMultilevel"/>
     <w:tmpl w:val="A1CC8AFE"/>
@@ -1700,7 +1875,7 @@
       </w:rPr>
     </w:lvl>
   </w:abstractNum>
-  <w:abstractNum w:abstractNumId="4">
+  <w:abstractNum w:abstractNumId="5">
     <w:nsid w:val="56B35717"/>
     <w:multiLevelType w:val="hybridMultilevel"/>
     <w:tmpl w:val="04A20F42"/>
@@ -1813,7 +1988,7 @@
       </w:rPr>
     </w:lvl>
   </w:abstractNum>
-  <w:abstractNum w:abstractNumId="5">
+  <w:abstractNum w:abstractNumId="6">
     <w:nsid w:val="66D659F5"/>
     <w:multiLevelType w:val="hybridMultilevel"/>
     <w:tmpl w:val="9EC46938"/>
@@ -1926,7 +2101,7 @@
       </w:rPr>
     </w:lvl>
   </w:abstractNum>
-  <w:abstractNum w:abstractNumId="6">
+  <w:abstractNum w:abstractNumId="7">
     <w:nsid w:val="7066471E"/>
     <w:multiLevelType w:val="hybridMultilevel"/>
     <w:tmpl w:val="3F227A90"/>
@@ -2039,7 +2214,7 @@
       </w:rPr>
     </w:lvl>
   </w:abstractNum>
-  <w:abstractNum w:abstractNumId="7">
+  <w:abstractNum w:abstractNumId="8">
     <w:nsid w:val="70EC5920"/>
     <w:multiLevelType w:val="hybridMultilevel"/>
     <w:tmpl w:val="E42895A0"/>
@@ -2156,25 +2331,28 @@
     <w:abstractNumId w:val="2"/>
   </w:num>
   <w:num w:numId="2">
-    <w:abstractNumId w:val="3"/>
+    <w:abstractNumId w:val="4"/>
   </w:num>
   <w:num w:numId="3">
-    <w:abstractNumId w:val="5"/>
+    <w:abstractNumId w:val="6"/>
   </w:num>
   <w:num w:numId="4">
-    <w:abstractNumId w:val="4"/>
+    <w:abstractNumId w:val="5"/>
   </w:num>
   <w:num w:numId="5">
     <w:abstractNumId w:val="1"/>
   </w:num>
   <w:num w:numId="6">
-    <w:abstractNumId w:val="7"/>
+    <w:abstractNumId w:val="8"/>
   </w:num>
   <w:num w:numId="7">
     <w:abstractNumId w:val="0"/>
   </w:num>
   <w:num w:numId="8">
-    <w:abstractNumId w:val="6"/>
+    <w:abstractNumId w:val="7"/>
+  </w:num>
+  <w:num w:numId="9">
+    <w:abstractNumId w:val="3"/>
   </w:num>
 </w:numbering>
 </file>

</xml_diff>

<commit_message>
Log4j pattern layout support (9)
</commit_message>
<xml_diff>
--- a/doc/Events log4j Parser (events-log4j-parser) TODO.docx
+++ b/doc/Events log4j Parser (events-log4j-parser) TODO.docx
@@ -70,6 +70,26 @@
         </w:rPr>
         <w:t>Move Log4jPatternElement.getFormatModifierLiteral() to FormatModifier.getLiteral();</w:t>
       </w:r>
+    </w:p>
+    <w:p>
+      <w:pPr>
+        <w:pStyle w:val="ListParagraph"/>
+        <w:numPr>
+          <w:ilvl w:val="0"/>
+          <w:numId w:val="9"/>
+        </w:numPr>
+        <w:rPr>
+          <w:rFonts w:ascii="Garamond" w:hAnsi="Garamond"/>
+        </w:rPr>
+      </w:pPr>
+      <w:r>
+        <w:rPr>
+          <w:rFonts w:ascii="Garamond" w:hAnsi="Garamond"/>
+        </w:rPr>
+        <w:t>Make all FormatModifier tests pass.</w:t>
+      </w:r>
+      <w:bookmarkStart w:id="0" w:name="_GoBack"/>
+      <w:bookmarkEnd w:id="0"/>
     </w:p>
     <w:p>
       <w:pPr>
@@ -115,8 +135,6 @@
         </w:rPr>
         <w:t xml:space="preserve"> terms</w:t>
       </w:r>
-      <w:bookmarkStart w:id="0" w:name="_GoBack"/>
-      <w:bookmarkEnd w:id="0"/>
     </w:p>
     <w:p>
       <w:pPr>
@@ -917,7 +935,16 @@
           <w:sz w:val="20"/>
           <w:szCs w:val="20"/>
         </w:rPr>
-        <w:t>. Remove public static final SimpleDateFormat and other Formats everywhere, and replace them with static method that create the instances on demand. We need to do this because Format instances are not thread safe. See io.novaordis.events.api.event.DateProperty. getDefaultDateFormat() as example.</w:t>
+        <w:t xml:space="preserve">. Remove public static final SimpleDateFormat and other Formats everywhere, and replace them with static method that create the instances on demand. We need to do this </w:t>
+      </w:r>
+      <w:r>
+        <w:rPr>
+          <w:rFonts w:ascii="Garamond" w:hAnsi="Garamond"/>
+          <w:sz w:val="20"/>
+          <w:szCs w:val="20"/>
+        </w:rPr>
+        <w:lastRenderedPageBreak/>
+        <w:t>because Format instances are not thread safe. See io.novaordis.events.api.event.DateProperty. getDefaultDateFormat() as example.</w:t>
       </w:r>
     </w:p>
     <w:p>

</xml_diff>

<commit_message>
Log4j pattern layout support (10)
</commit_message>
<xml_diff>
--- a/doc/Events log4j Parser (events-log4j-parser) TODO.docx
+++ b/doc/Events log4j Parser (events-log4j-parser) TODO.docx
@@ -88,8 +88,6 @@
         </w:rPr>
         <w:t>Make all FormatModifier tests pass.</w:t>
       </w:r>
-      <w:bookmarkStart w:id="0" w:name="_GoBack"/>
-      <w:bookmarkEnd w:id="0"/>
     </w:p>
     <w:p>
       <w:pPr>
@@ -135,6 +133,38 @@
         </w:rPr>
         <w:t xml:space="preserve"> terms</w:t>
       </w:r>
+    </w:p>
+    <w:p>
+      <w:pPr>
+        <w:pStyle w:val="ListParagraph"/>
+        <w:numPr>
+          <w:ilvl w:val="0"/>
+          <w:numId w:val="9"/>
+        </w:numPr>
+        <w:rPr>
+          <w:rFonts w:ascii="Garamond" w:hAnsi="Garamond"/>
+        </w:rPr>
+      </w:pPr>
+      <w:r>
+        <w:rPr>
+          <w:rFonts w:ascii="Garamond" w:hAnsi="Garamond"/>
+        </w:rPr>
+        <w:t xml:space="preserve">Rename </w:t>
+      </w:r>
+      <w:r>
+        <w:rPr>
+          <w:rFonts w:ascii="Garamond" w:hAnsi="Garamond"/>
+        </w:rPr>
+        <w:t>Log4jPatternElement</w:t>
+      </w:r>
+      <w:r>
+        <w:rPr>
+          <w:rFonts w:ascii="Garamond" w:hAnsi="Garamond"/>
+        </w:rPr>
+        <w:t>.getIdentifier()</w:t>
+      </w:r>
+      <w:bookmarkStart w:id="0" w:name="_GoBack"/>
+      <w:bookmarkEnd w:id="0"/>
     </w:p>
     <w:p>
       <w:pPr>
@@ -927,6 +957,7 @@
           <w:sz w:val="20"/>
           <w:szCs w:val="20"/>
         </w:rPr>
+        <w:lastRenderedPageBreak/>
         <w:t>Format instances thread safety</w:t>
       </w:r>
       <w:r>
@@ -935,16 +966,7 @@
           <w:sz w:val="20"/>
           <w:szCs w:val="20"/>
         </w:rPr>
-        <w:t xml:space="preserve">. Remove public static final SimpleDateFormat and other Formats everywhere, and replace them with static method that create the instances on demand. We need to do this </w:t>
-      </w:r>
-      <w:r>
-        <w:rPr>
-          <w:rFonts w:ascii="Garamond" w:hAnsi="Garamond"/>
-          <w:sz w:val="20"/>
-          <w:szCs w:val="20"/>
-        </w:rPr>
-        <w:lastRenderedPageBreak/>
-        <w:t>because Format instances are not thread safe. See io.novaordis.events.api.event.DateProperty. getDefaultDateFormat() as example.</w:t>
+        <w:t>. Remove public static final SimpleDateFormat and other Formats everywhere, and replace them with static method that create the instances on demand. We need to do this because Format instances are not thread safe. See io.novaordis.events.api.event.DateProperty. getDefaultDateFormat() as example.</w:t>
       </w:r>
     </w:p>
     <w:p>

</xml_diff>

<commit_message>
Log4j pattern layout support (11)
</commit_message>
<xml_diff>
--- a/doc/Events log4j Parser (events-log4j-parser) TODO.docx
+++ b/doc/Events log4j Parser (events-log4j-parser) TODO.docx
@@ -68,8 +68,18 @@
         <w:rPr>
           <w:rFonts w:ascii="Garamond" w:hAnsi="Garamond"/>
         </w:rPr>
-        <w:t>Move Log4jPatternElement.getFormatModifierLiteral() to FormatModifier.getLiteral();</w:t>
-      </w:r>
+        <w:t>Fix all tests</w:t>
+      </w:r>
+      <w:bookmarkStart w:id="0" w:name="_GoBack"/>
+      <w:bookmarkEnd w:id="0"/>
+    </w:p>
+    <w:p>
+      <w:pPr>
+        <w:pStyle w:val="ListParagraph"/>
+        <w:rPr>
+          <w:rFonts w:ascii="Garamond" w:hAnsi="Garamond"/>
+        </w:rPr>
+      </w:pPr>
     </w:p>
     <w:p>
       <w:pPr>
@@ -86,24 +96,6 @@
         <w:rPr>
           <w:rFonts w:ascii="Garamond" w:hAnsi="Garamond"/>
         </w:rPr>
-        <w:t>Make all FormatModifier tests pass.</w:t>
-      </w:r>
-    </w:p>
-    <w:p>
-      <w:pPr>
-        <w:pStyle w:val="ListParagraph"/>
-        <w:numPr>
-          <w:ilvl w:val="0"/>
-          <w:numId w:val="9"/>
-        </w:numPr>
-        <w:rPr>
-          <w:rFonts w:ascii="Garamond" w:hAnsi="Garamond"/>
-        </w:rPr>
-      </w:pPr>
-      <w:r>
-        <w:rPr>
-          <w:rFonts w:ascii="Garamond" w:hAnsi="Garamond"/>
-        </w:rPr>
         <w:t xml:space="preserve">Re-map the </w:t>
       </w:r>
       <w:r>
@@ -116,7 +108,13 @@
         <w:rPr>
           <w:rFonts w:ascii="Garamond" w:hAnsi="Garamond"/>
         </w:rPr>
-        <w:t xml:space="preserve">.novaordis.events.log4j.pattern package to </w:t>
+        <w:t>.novaordis.events.log4j.pattern package to</w:t>
+      </w:r>
+      <w:r>
+        <w:rPr>
+          <w:rFonts w:ascii="Garamond" w:hAnsi="Garamond"/>
+        </w:rPr>
+        <w:t xml:space="preserve"> </w:t>
       </w:r>
       <w:hyperlink r:id="rId5" w:history="1">
         <w:r>
@@ -124,21 +122,40 @@
             <w:rStyle w:val="Hyperlink"/>
             <w:rFonts w:ascii="Garamond" w:hAnsi="Garamond"/>
           </w:rPr>
-          <w:t>https://kb.novaordis.com/index.php/Log4j_Format_Specification</w:t>
+          <w:t>https://kb.novaordis.com/index.php/Log4j_Pattern_Layout</w:t>
         </w:r>
       </w:hyperlink>
       <w:r>
         <w:rPr>
           <w:rFonts w:ascii="Garamond" w:hAnsi="Garamond"/>
         </w:rPr>
-        <w:t xml:space="preserve"> terms</w:t>
-      </w:r>
+        <w:t xml:space="preserve"> </w:t>
+      </w:r>
+      <w:r>
+        <w:rPr>
+          <w:rFonts w:ascii="Garamond" w:hAnsi="Garamond"/>
+        </w:rPr>
+        <w:t>terms</w:t>
+      </w:r>
+      <w:r>
+        <w:rPr>
+          <w:rFonts w:ascii="Garamond" w:hAnsi="Garamond"/>
+        </w:rPr>
+        <w:t>:</w:t>
+      </w:r>
+    </w:p>
+    <w:p>
+      <w:pPr>
+        <w:rPr>
+          <w:rFonts w:ascii="Garamond" w:hAnsi="Garamond"/>
+        </w:rPr>
+      </w:pPr>
     </w:p>
     <w:p>
       <w:pPr>
         <w:pStyle w:val="ListParagraph"/>
         <w:numPr>
-          <w:ilvl w:val="0"/>
+          <w:ilvl w:val="1"/>
           <w:numId w:val="9"/>
         </w:numPr>
         <w:rPr>
@@ -149,22 +166,62 @@
         <w:rPr>
           <w:rFonts w:ascii="Garamond" w:hAnsi="Garamond"/>
         </w:rPr>
-        <w:t xml:space="preserve">Rename </w:t>
-      </w:r>
-      <w:r>
-        <w:rPr>
-          <w:rFonts w:ascii="Garamond" w:hAnsi="Garamond"/>
-        </w:rPr>
-        <w:t>Log4jPatternElement</w:t>
-      </w:r>
-      <w:r>
-        <w:rPr>
-          <w:rFonts w:ascii="Garamond" w:hAnsi="Garamond"/>
-        </w:rPr>
-        <w:t>.getIdentifier()</w:t>
-      </w:r>
-      <w:bookmarkStart w:id="0" w:name="_GoBack"/>
-      <w:bookmarkEnd w:id="0"/>
+        <w:t xml:space="preserve">Remove the semantics of </w:t>
+      </w:r>
+      <w:proofErr w:type="spellStart"/>
+      <w:r>
+        <w:rPr>
+          <w:rFonts w:ascii="Garamond" w:hAnsi="Garamond"/>
+        </w:rPr>
+        <w:t>ConversionSpecifier</w:t>
+      </w:r>
+      <w:proofErr w:type="spellEnd"/>
+      <w:r>
+        <w:rPr>
+          <w:rFonts w:ascii="Garamond" w:hAnsi="Garamond"/>
+        </w:rPr>
+        <w:t>. in that it may never return null, and then make it return ‘char’ not “Character”.</w:t>
+      </w:r>
+    </w:p>
+    <w:p>
+      <w:pPr>
+        <w:pStyle w:val="ListParagraph"/>
+        <w:numPr>
+          <w:ilvl w:val="1"/>
+          <w:numId w:val="9"/>
+        </w:numPr>
+        <w:rPr>
+          <w:rFonts w:ascii="Garamond" w:hAnsi="Garamond"/>
+        </w:rPr>
+      </w:pPr>
+      <w:proofErr w:type="spellStart"/>
+      <w:r>
+        <w:rPr>
+          <w:rFonts w:ascii="Garamond" w:hAnsi="Garamond"/>
+        </w:rPr>
+        <w:t>LiteralPatternElement</w:t>
+      </w:r>
+      <w:proofErr w:type="spellEnd"/>
+      <w:r>
+        <w:rPr>
+          <w:rFonts w:ascii="Garamond" w:hAnsi="Garamond"/>
+        </w:rPr>
+        <w:t xml:space="preserve"> must be NOT a </w:t>
+      </w:r>
+      <w:proofErr w:type="spellStart"/>
+      <w:r>
+        <w:rPr>
+          <w:rFonts w:ascii="Garamond" w:hAnsi="Garamond"/>
+        </w:rPr>
+        <w:t>ConversionSpecifier</w:t>
+      </w:r>
+      <w:proofErr w:type="spellEnd"/>
+      <w:r>
+        <w:rPr>
+          <w:rFonts w:ascii="Garamond" w:hAnsi="Garamond"/>
+        </w:rPr>
+        <w:t>. Introduce a common interface.</w:t>
+      </w:r>
     </w:p>
     <w:p>
       <w:pPr>
@@ -337,6 +394,7 @@
                                 <w:szCs w:val="20"/>
                               </w:rPr>
                             </w:pPr>
+                            <w:proofErr w:type="spellStart"/>
                             <w:r>
                               <w:rPr>
                                 <w:rFonts w:ascii="Courier New" w:hAnsi="Courier New" w:cs="Courier New"/>
@@ -353,6 +411,7 @@
                               </w:rPr>
                               <w:t>del</w:t>
                             </w:r>
+                            <w:proofErr w:type="spellEnd"/>
                           </w:p>
                           <w:p>
                             <w:pPr>
@@ -368,8 +427,18 @@
                                 <w:sz w:val="20"/>
                                 <w:szCs w:val="20"/>
                               </w:rPr>
-                              <w:t>t -d LevelPatternElementTest</w:t>
+                              <w:t xml:space="preserve">t -d </w:t>
                             </w:r>
+                            <w:proofErr w:type="spellStart"/>
+                            <w:r>
+                              <w:rPr>
+                                <w:rFonts w:ascii="Courier New" w:hAnsi="Courier New" w:cs="Courier New"/>
+                                <w:sz w:val="20"/>
+                                <w:szCs w:val="20"/>
+                              </w:rPr>
+                              <w:t>LevelPatternElementTest</w:t>
+                            </w:r>
+                            <w:proofErr w:type="spellEnd"/>
                           </w:p>
                           <w:p>
                             <w:pPr>
@@ -439,6 +508,7 @@
                           <w:szCs w:val="20"/>
                         </w:rPr>
                       </w:pPr>
+                      <w:proofErr w:type="spellStart"/>
                       <w:r>
                         <w:rPr>
                           <w:rFonts w:ascii="Courier New" w:hAnsi="Courier New" w:cs="Courier New"/>
@@ -447,8 +517,6 @@
                         </w:rPr>
                         <w:t>c</w:t>
                       </w:r>
-                      <w:bookmarkStart w:id="1" w:name="_GoBack"/>
-                      <w:bookmarkEnd w:id="1"/>
                       <w:r>
                         <w:rPr>
                           <w:rFonts w:ascii="Courier New" w:hAnsi="Courier New" w:cs="Courier New"/>
@@ -457,6 +525,7 @@
                         </w:rPr>
                         <w:t>del</w:t>
                       </w:r>
+                      <w:proofErr w:type="spellEnd"/>
                     </w:p>
                     <w:p>
                       <w:pPr>
@@ -472,8 +541,18 @@
                           <w:sz w:val="20"/>
                           <w:szCs w:val="20"/>
                         </w:rPr>
-                        <w:t>t -d LevelPatternElementTest</w:t>
+                        <w:t xml:space="preserve">t -d </w:t>
                       </w:r>
+                      <w:proofErr w:type="spellStart"/>
+                      <w:r>
+                        <w:rPr>
+                          <w:rFonts w:ascii="Courier New" w:hAnsi="Courier New" w:cs="Courier New"/>
+                          <w:sz w:val="20"/>
+                          <w:szCs w:val="20"/>
+                        </w:rPr>
+                        <w:t>LevelPatternElementTest</w:t>
+                      </w:r>
+                      <w:proofErr w:type="spellEnd"/>
                     </w:p>
                     <w:p>
                       <w:pPr>
@@ -718,8 +797,17 @@
                                 <w:rFonts w:ascii="Courier New" w:hAnsi="Courier New" w:cs="Courier New"/>
                                 <w:sz w:val="20"/>
                               </w:rPr>
-                              <w:t>cd ~/tmp</w:t>
+                              <w:t>cd ~/</w:t>
                             </w:r>
+                            <w:proofErr w:type="spellStart"/>
+                            <w:r>
+                              <w:rPr>
+                                <w:rFonts w:ascii="Courier New" w:hAnsi="Courier New" w:cs="Courier New"/>
+                                <w:sz w:val="20"/>
+                              </w:rPr>
+                              <w:t>tmp</w:t>
+                            </w:r>
+                            <w:proofErr w:type="spellEnd"/>
                           </w:p>
                           <w:p>
                             <w:pPr>
@@ -728,12 +816,53 @@
                                 <w:sz w:val="20"/>
                               </w:rPr>
                             </w:pPr>
+                            <w:proofErr w:type="spellStart"/>
                             <w:r>
                               <w:rPr>
                                 <w:rFonts w:ascii="Courier New" w:hAnsi="Courier New" w:cs="Courier New"/>
                                 <w:sz w:val="20"/>
                               </w:rPr>
-                              <w:t>lg --format='%d{HH:mm:ss,SSS} %-5p [%c] (%t) %s%E%n' ./server.log</w:t>
+                              <w:t>lg</w:t>
+                            </w:r>
+                            <w:proofErr w:type="spellEnd"/>
+                            <w:r>
+                              <w:rPr>
+                                <w:rFonts w:ascii="Courier New" w:hAnsi="Courier New" w:cs="Courier New"/>
+                                <w:sz w:val="20"/>
+                              </w:rPr>
+                              <w:t xml:space="preserve"> --format='%d{</w:t>
+                            </w:r>
+                            <w:proofErr w:type="spellStart"/>
+                            <w:r>
+                              <w:rPr>
+                                <w:rFonts w:ascii="Courier New" w:hAnsi="Courier New" w:cs="Courier New"/>
+                                <w:sz w:val="20"/>
+                              </w:rPr>
+                              <w:t>HH:mm:ss,SSS</w:t>
+                            </w:r>
+                            <w:proofErr w:type="spellEnd"/>
+                            <w:r>
+                              <w:rPr>
+                                <w:rFonts w:ascii="Courier New" w:hAnsi="Courier New" w:cs="Courier New"/>
+                                <w:sz w:val="20"/>
+                              </w:rPr>
+                              <w:t>} %-5p [%c] (%t) %</w:t>
+                            </w:r>
+                            <w:proofErr w:type="spellStart"/>
+                            <w:r>
+                              <w:rPr>
+                                <w:rFonts w:ascii="Courier New" w:hAnsi="Courier New" w:cs="Courier New"/>
+                                <w:sz w:val="20"/>
+                              </w:rPr>
+                              <w:t>s%E%n</w:t>
+                            </w:r>
+                            <w:proofErr w:type="spellEnd"/>
+                            <w:r>
+                              <w:rPr>
+                                <w:rFonts w:ascii="Courier New" w:hAnsi="Courier New" w:cs="Courier New"/>
+                                <w:sz w:val="20"/>
+                              </w:rPr>
+                              <w:t>' ./server.log</w:t>
                             </w:r>
                           </w:p>
                         </w:txbxContent>
@@ -930,7 +1059,21 @@
         <w:rPr>
           <w:rFonts w:ascii="Garamond" w:hAnsi="Garamond"/>
         </w:rPr>
-        <w:t>Add the logic to lg to detect crossing timestamps.</w:t>
+        <w:t xml:space="preserve">Add the logic to </w:t>
+      </w:r>
+      <w:proofErr w:type="spellStart"/>
+      <w:r>
+        <w:rPr>
+          <w:rFonts w:ascii="Garamond" w:hAnsi="Garamond"/>
+        </w:rPr>
+        <w:t>lg</w:t>
+      </w:r>
+      <w:proofErr w:type="spellEnd"/>
+      <w:r>
+        <w:rPr>
+          <w:rFonts w:ascii="Garamond" w:hAnsi="Garamond"/>
+        </w:rPr>
+        <w:t xml:space="preserve"> to detect crossing timestamps.</w:t>
       </w:r>
       <w:r>
         <w:rPr>
@@ -957,7 +1100,6 @@
           <w:sz w:val="20"/>
           <w:szCs w:val="20"/>
         </w:rPr>
-        <w:lastRenderedPageBreak/>
         <w:t>Format instances thread safety</w:t>
       </w:r>
       <w:r>
@@ -966,7 +1108,61 @@
           <w:sz w:val="20"/>
           <w:szCs w:val="20"/>
         </w:rPr>
-        <w:t>. Remove public static final SimpleDateFormat and other Formats everywhere, and replace them with static method that create the instances on demand. We need to do this because Format instances are not thread safe. See io.novaordis.events.api.event.DateProperty. getDefaultDateFormat() as example.</w:t>
+        <w:t xml:space="preserve">. Remove public static final </w:t>
+      </w:r>
+      <w:proofErr w:type="spellStart"/>
+      <w:r>
+        <w:rPr>
+          <w:rFonts w:ascii="Garamond" w:hAnsi="Garamond"/>
+          <w:sz w:val="20"/>
+          <w:szCs w:val="20"/>
+        </w:rPr>
+        <w:t>SimpleDateFormat</w:t>
+      </w:r>
+      <w:proofErr w:type="spellEnd"/>
+      <w:r>
+        <w:rPr>
+          <w:rFonts w:ascii="Garamond" w:hAnsi="Garamond"/>
+          <w:sz w:val="20"/>
+          <w:szCs w:val="20"/>
+        </w:rPr>
+        <w:t xml:space="preserve"> and other Formats everywhere, and replace them with static method that create the instances on demand. We need to do this because Format instances are not thread safe. See </w:t>
+      </w:r>
+      <w:proofErr w:type="spellStart"/>
+      <w:r>
+        <w:rPr>
+          <w:rFonts w:ascii="Garamond" w:hAnsi="Garamond"/>
+          <w:sz w:val="20"/>
+          <w:szCs w:val="20"/>
+        </w:rPr>
+        <w:t>io.novaordis.events.api.event.DateProperty</w:t>
+      </w:r>
+      <w:proofErr w:type="spellEnd"/>
+      <w:r>
+        <w:rPr>
+          <w:rFonts w:ascii="Garamond" w:hAnsi="Garamond"/>
+          <w:sz w:val="20"/>
+          <w:szCs w:val="20"/>
+        </w:rPr>
+        <w:t xml:space="preserve">. </w:t>
+      </w:r>
+      <w:proofErr w:type="spellStart"/>
+      <w:r>
+        <w:rPr>
+          <w:rFonts w:ascii="Garamond" w:hAnsi="Garamond"/>
+          <w:sz w:val="20"/>
+          <w:szCs w:val="20"/>
+        </w:rPr>
+        <w:t>getDefaultDateFormat</w:t>
+      </w:r>
+      <w:proofErr w:type="spellEnd"/>
+      <w:r>
+        <w:rPr>
+          <w:rFonts w:ascii="Garamond" w:hAnsi="Garamond"/>
+          <w:sz w:val="20"/>
+          <w:szCs w:val="20"/>
+        </w:rPr>
+        <w:t>() as example.</w:t>
       </w:r>
     </w:p>
     <w:p>
@@ -988,11 +1184,33 @@
           <w:rFonts w:ascii="Garamond" w:hAnsi="Garamond"/>
         </w:rPr>
       </w:pPr>
-      <w:r>
-        <w:rPr>
-          <w:rFonts w:ascii="Garamond" w:hAnsi="Garamond"/>
-        </w:rPr>
-        <w:t>lg rate log-level:ERROR from: to:</w:t>
+      <w:proofErr w:type="spellStart"/>
+      <w:r>
+        <w:rPr>
+          <w:rFonts w:ascii="Garamond" w:hAnsi="Garamond"/>
+        </w:rPr>
+        <w:t>lg</w:t>
+      </w:r>
+      <w:proofErr w:type="spellEnd"/>
+      <w:r>
+        <w:rPr>
+          <w:rFonts w:ascii="Garamond" w:hAnsi="Garamond"/>
+        </w:rPr>
+        <w:t xml:space="preserve"> rate </w:t>
+      </w:r>
+      <w:proofErr w:type="spellStart"/>
+      <w:r>
+        <w:rPr>
+          <w:rFonts w:ascii="Garamond" w:hAnsi="Garamond"/>
+        </w:rPr>
+        <w:t>log-level:ERROR</w:t>
+      </w:r>
+      <w:proofErr w:type="spellEnd"/>
+      <w:r>
+        <w:rPr>
+          <w:rFonts w:ascii="Garamond" w:hAnsi="Garamond"/>
+        </w:rPr>
+        <w:t xml:space="preserve"> from: to:</w:t>
       </w:r>
     </w:p>
     <w:p>
@@ -1132,7 +1350,21 @@
         <w:rPr>
           <w:rFonts w:ascii="Garamond" w:hAnsi="Garamond"/>
         </w:rPr>
-        <w:t xml:space="preserve"> -&gt; msg?</w:t>
+        <w:t xml:space="preserve"> -&gt; </w:t>
+      </w:r>
+      <w:proofErr w:type="spellStart"/>
+      <w:r>
+        <w:rPr>
+          <w:rFonts w:ascii="Garamond" w:hAnsi="Garamond"/>
+        </w:rPr>
+        <w:t>msg</w:t>
+      </w:r>
+      <w:proofErr w:type="spellEnd"/>
+      <w:r>
+        <w:rPr>
+          <w:rFonts w:ascii="Garamond" w:hAnsi="Garamond"/>
+        </w:rPr>
+        <w:t>?</w:t>
       </w:r>
     </w:p>
     <w:p>
@@ -1214,18 +1446,41 @@
           <w:b/>
         </w:rPr>
       </w:pPr>
+      <w:proofErr w:type="spellStart"/>
       <w:r>
         <w:rPr>
           <w:rFonts w:ascii="Garamond" w:hAnsi="Garamond"/>
           <w:b/>
         </w:rPr>
-        <w:t xml:space="preserve">lims. </w:t>
-      </w:r>
-      <w:r>
-        <w:rPr>
-          <w:rFonts w:ascii="Garamond" w:hAnsi="Garamond"/>
-        </w:rPr>
-        <w:t>Write the equivalent of the shell “lims” in log4jp. The bottom limit should not be obtained via sequential processing, but we should go to the end of the file on disk and start processing from there up.</w:t>
+        <w:t>lims</w:t>
+      </w:r>
+      <w:proofErr w:type="spellEnd"/>
+      <w:r>
+        <w:rPr>
+          <w:rFonts w:ascii="Garamond" w:hAnsi="Garamond"/>
+          <w:b/>
+        </w:rPr>
+        <w:t xml:space="preserve">. </w:t>
+      </w:r>
+      <w:r>
+        <w:rPr>
+          <w:rFonts w:ascii="Garamond" w:hAnsi="Garamond"/>
+        </w:rPr>
+        <w:t>Write the equivalent of the shell “</w:t>
+      </w:r>
+      <w:proofErr w:type="spellStart"/>
+      <w:r>
+        <w:rPr>
+          <w:rFonts w:ascii="Garamond" w:hAnsi="Garamond"/>
+        </w:rPr>
+        <w:t>lims</w:t>
+      </w:r>
+      <w:proofErr w:type="spellEnd"/>
+      <w:r>
+        <w:rPr>
+          <w:rFonts w:ascii="Garamond" w:hAnsi="Garamond"/>
+        </w:rPr>
+        <w:t>” in log4jp. The bottom limit should not be obtained via sequential processing, but we should go to the end of the file on disk and start processing from there up.</w:t>
       </w:r>
     </w:p>
     <w:p>
@@ -1278,7 +1533,35 @@
         <w:rPr>
           <w:rFonts w:ascii="Garamond" w:hAnsi="Garamond"/>
         </w:rPr>
-        <w:t>NOMBP2:03-local-sparky-2.10-3CPU ovidiu$ grep "[0-2]\\d:[0-5]\\d:[0-5]\\d,\\d\\d\\d " server.log | wc -l</w:t>
+        <w:t xml:space="preserve">NOMBP2:03-local-sparky-2.10-3CPU </w:t>
+      </w:r>
+      <w:proofErr w:type="spellStart"/>
+      <w:r>
+        <w:rPr>
+          <w:rFonts w:ascii="Garamond" w:hAnsi="Garamond"/>
+        </w:rPr>
+        <w:t>ovidiu</w:t>
+      </w:r>
+      <w:proofErr w:type="spellEnd"/>
+      <w:r>
+        <w:rPr>
+          <w:rFonts w:ascii="Garamond" w:hAnsi="Garamond"/>
+        </w:rPr>
+        <w:t xml:space="preserve">$ grep "[0-2]\\d:[0-5]\\d:[0-5]\\d,\\d\\d\\d " server.log | </w:t>
+      </w:r>
+      <w:proofErr w:type="spellStart"/>
+      <w:r>
+        <w:rPr>
+          <w:rFonts w:ascii="Garamond" w:hAnsi="Garamond"/>
+        </w:rPr>
+        <w:t>wc</w:t>
+      </w:r>
+      <w:proofErr w:type="spellEnd"/>
+      <w:r>
+        <w:rPr>
+          <w:rFonts w:ascii="Garamond" w:hAnsi="Garamond"/>
+        </w:rPr>
+        <w:t xml:space="preserve"> -l</w:t>
       </w:r>
     </w:p>
     <w:p>
@@ -1304,7 +1587,35 @@
         <w:rPr>
           <w:rFonts w:ascii="Garamond" w:hAnsi="Garamond"/>
         </w:rPr>
-        <w:t>NOMBP2:03-local-sparky-2.10-3CPU ovidiu$ log4jp ./server.log  | wc -l</w:t>
+        <w:t xml:space="preserve">NOMBP2:03-local-sparky-2.10-3CPU </w:t>
+      </w:r>
+      <w:proofErr w:type="spellStart"/>
+      <w:r>
+        <w:rPr>
+          <w:rFonts w:ascii="Garamond" w:hAnsi="Garamond"/>
+        </w:rPr>
+        <w:t>ovidiu</w:t>
+      </w:r>
+      <w:proofErr w:type="spellEnd"/>
+      <w:r>
+        <w:rPr>
+          <w:rFonts w:ascii="Garamond" w:hAnsi="Garamond"/>
+        </w:rPr>
+        <w:t xml:space="preserve">$ log4jp ./server.log  | </w:t>
+      </w:r>
+      <w:proofErr w:type="spellStart"/>
+      <w:r>
+        <w:rPr>
+          <w:rFonts w:ascii="Garamond" w:hAnsi="Garamond"/>
+        </w:rPr>
+        <w:t>wc</w:t>
+      </w:r>
+      <w:proofErr w:type="spellEnd"/>
+      <w:r>
+        <w:rPr>
+          <w:rFonts w:ascii="Garamond" w:hAnsi="Garamond"/>
+        </w:rPr>
+        <w:t xml:space="preserve"> -l</w:t>
       </w:r>
     </w:p>
     <w:p>
@@ -1330,7 +1641,21 @@
         <w:rPr>
           <w:rFonts w:ascii="Garamond" w:hAnsi="Garamond"/>
         </w:rPr>
-        <w:t>NOMBP2:03-local-sparky-2.10-3CPU ovidiu$</w:t>
+        <w:t xml:space="preserve">NOMBP2:03-local-sparky-2.10-3CPU </w:t>
+      </w:r>
+      <w:proofErr w:type="spellStart"/>
+      <w:r>
+        <w:rPr>
+          <w:rFonts w:ascii="Garamond" w:hAnsi="Garamond"/>
+        </w:rPr>
+        <w:t>ovidiu</w:t>
+      </w:r>
+      <w:proofErr w:type="spellEnd"/>
+      <w:r>
+        <w:rPr>
+          <w:rFonts w:ascii="Garamond" w:hAnsi="Garamond"/>
+        </w:rPr>
+        <w:t>$</w:t>
       </w:r>
     </w:p>
     <w:p>
@@ -1714,7 +2039,7 @@
         <w:rFonts w:ascii="Symbol" w:hAnsi="Symbol" w:hint="default"/>
       </w:rPr>
     </w:lvl>
-    <w:lvl w:ilvl="1" w:tplc="04090003" w:tentative="1">
+    <w:lvl w:ilvl="1" w:tplc="04090003">
       <w:start w:val="1"/>
       <w:numFmt w:val="bullet"/>
       <w:lvlText w:val="o"/>

</xml_diff>

<commit_message>
Log4j pattern layout support (12)
</commit_message>
<xml_diff>
--- a/doc/Events log4j Parser (events-log4j-parser) TODO.docx
+++ b/doc/Events log4j Parser (events-log4j-parser) TODO.docx
@@ -48,6 +48,229 @@
     </w:p>
     <w:p>
       <w:pPr>
+        <w:rPr>
+          <w:rFonts w:ascii="Garamond" w:hAnsi="Garamond"/>
+        </w:rPr>
+      </w:pPr>
+    </w:p>
+    <w:p>
+      <w:pPr>
+        <w:rPr>
+          <w:rFonts w:ascii="Garamond" w:hAnsi="Garamond"/>
+        </w:rPr>
+      </w:pPr>
+      <w:r>
+        <w:rPr>
+          <w:rFonts w:ascii="Garamond" w:hAnsi="Garamond"/>
+          <w:b/>
+          <w:noProof/>
+        </w:rPr>
+        <mc:AlternateContent>
+          <mc:Choice Requires="wps">
+            <w:drawing>
+              <wp:anchor distT="0" distB="0" distL="114300" distR="114300" simplePos="0" relativeHeight="251663360" behindDoc="0" locked="0" layoutInCell="1" allowOverlap="1" wp14:anchorId="0B9DE9D3" wp14:editId="441FECCA">
+                <wp:simplePos x="0" y="0"/>
+                <wp:positionH relativeFrom="column">
+                  <wp:posOffset>0</wp:posOffset>
+                </wp:positionH>
+                <wp:positionV relativeFrom="paragraph">
+                  <wp:posOffset>172085</wp:posOffset>
+                </wp:positionV>
+                <wp:extent cx="5943600" cy="751205"/>
+                <wp:effectExtent l="0" t="0" r="25400" b="36195"/>
+                <wp:wrapSquare wrapText="bothSides"/>
+                <wp:docPr id="3" name="Text Box 3"/>
+                <wp:cNvGraphicFramePr/>
+                <a:graphic xmlns:a="http://schemas.openxmlformats.org/drawingml/2006/main">
+                  <a:graphicData uri="http://schemas.microsoft.com/office/word/2010/wordprocessingShape">
+                    <wps:wsp>
+                      <wps:cNvSpPr txBox="1"/>
+                      <wps:spPr>
+                        <a:xfrm>
+                          <a:off x="0" y="0"/>
+                          <a:ext cx="5943600" cy="751205"/>
+                        </a:xfrm>
+                        <a:prstGeom prst="rect">
+                          <a:avLst/>
+                        </a:prstGeom>
+                        <a:solidFill>
+                          <a:schemeClr val="bg1">
+                            <a:lumMod val="95000"/>
+                          </a:schemeClr>
+                        </a:solidFill>
+                        <a:ln>
+                          <a:solidFill>
+                            <a:schemeClr val="bg1">
+                              <a:lumMod val="85000"/>
+                            </a:schemeClr>
+                          </a:solidFill>
+                        </a:ln>
+                        <a:effectLst/>
+                      </wps:spPr>
+                      <wps:style>
+                        <a:lnRef idx="0">
+                          <a:schemeClr val="accent1"/>
+                        </a:lnRef>
+                        <a:fillRef idx="0">
+                          <a:schemeClr val="accent1"/>
+                        </a:fillRef>
+                        <a:effectRef idx="0">
+                          <a:schemeClr val="accent1"/>
+                        </a:effectRef>
+                        <a:fontRef idx="minor">
+                          <a:schemeClr val="dk1"/>
+                        </a:fontRef>
+                      </wps:style>
+                      <wps:txbx>
+                        <w:txbxContent>
+                          <w:p>
+                            <w:pPr>
+                              <w:rPr>
+                                <w:sz w:val="20"/>
+                                <w:szCs w:val="20"/>
+                              </w:rPr>
+                            </w:pPr>
+                          </w:p>
+                          <w:p>
+                            <w:pPr>
+                              <w:rPr>
+                                <w:rFonts w:ascii="Courier New" w:hAnsi="Courier New" w:cs="Courier New"/>
+                                <w:sz w:val="20"/>
+                                <w:szCs w:val="20"/>
+                              </w:rPr>
+                            </w:pPr>
+                            <w:proofErr w:type="spellStart"/>
+                            <w:r>
+                              <w:rPr>
+                                <w:rFonts w:ascii="Courier New" w:hAnsi="Courier New" w:cs="Courier New"/>
+                                <w:sz w:val="20"/>
+                                <w:szCs w:val="20"/>
+                              </w:rPr>
+                              <w:t>c</w:t>
+                            </w:r>
+                            <w:r>
+                              <w:rPr>
+                                <w:rFonts w:ascii="Courier New" w:hAnsi="Courier New" w:cs="Courier New"/>
+                                <w:sz w:val="20"/>
+                                <w:szCs w:val="20"/>
+                              </w:rPr>
+                              <w:t>del</w:t>
+                            </w:r>
+                            <w:proofErr w:type="spellEnd"/>
+                          </w:p>
+                          <w:p>
+                            <w:r>
+                              <w:rPr>
+                                <w:rFonts w:ascii="Courier New" w:hAnsi="Courier New" w:cs="Courier New"/>
+                                <w:sz w:val="20"/>
+                                <w:szCs w:val="20"/>
+                              </w:rPr>
+                              <w:t xml:space="preserve">t -c </w:t>
+                            </w:r>
+                            <w:proofErr w:type="spellStart"/>
+                            <w:r>
+                              <w:rPr>
+                                <w:rFonts w:ascii="Courier New" w:hAnsi="Courier New" w:cs="Courier New"/>
+                                <w:sz w:val="20"/>
+                                <w:szCs w:val="20"/>
+                              </w:rPr>
+                              <w:t>LevelTest</w:t>
+                            </w:r>
+                            <w:proofErr w:type="spellEnd"/>
+                          </w:p>
+                        </w:txbxContent>
+                      </wps:txbx>
+                      <wps:bodyPr rot="0" spcFirstLastPara="0" vertOverflow="overflow" horzOverflow="overflow" vert="horz" wrap="square" lIns="91440" tIns="45720" rIns="91440" bIns="45720" numCol="1" spcCol="0" rtlCol="0" fromWordArt="0" anchor="t" anchorCtr="0" forceAA="0" compatLnSpc="1">
+                        <a:prstTxWarp prst="textNoShape">
+                          <a:avLst/>
+                        </a:prstTxWarp>
+                        <a:noAutofit/>
+                      </wps:bodyPr>
+                    </wps:wsp>
+                  </a:graphicData>
+                </a:graphic>
+                <wp14:sizeRelV relativeFrom="margin">
+                  <wp14:pctHeight>0</wp14:pctHeight>
+                </wp14:sizeRelV>
+              </wp:anchor>
+            </w:drawing>
+          </mc:Choice>
+          <mc:Fallback>
+            <w:pict>
+              <v:shapetype w14:anchorId="0B9DE9D3" id="_x0000_t202" coordsize="21600,21600" o:spt="202" path="m0,0l0,21600,21600,21600,21600,0xe">
+                <v:stroke joinstyle="miter"/>
+                <v:path gradientshapeok="t" o:connecttype="rect"/>
+              </v:shapetype>
+              <v:shape id="Text Box 3" o:spid="_x0000_s1026" type="#_x0000_t202" style="position:absolute;margin-left:0;margin-top:13.55pt;width:468pt;height:59.15pt;z-index:251663360;visibility:visible;mso-wrap-style:square;mso-height-percent:0;mso-wrap-distance-left:9pt;mso-wrap-distance-top:0;mso-wrap-distance-right:9pt;mso-wrap-distance-bottom:0;mso-position-horizontal:absolute;mso-position-horizontal-relative:text;mso-position-vertical:absolute;mso-position-vertical-relative:text;mso-height-percent:0;mso-height-relative:margin;v-text-anchor:top" o:gfxdata="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" fillcolor="#f2f2f2 [3052]" strokecolor="#d8d8d8 [2732]">
+                <v:textbox>
+                  <w:txbxContent>
+                    <w:p>
+                      <w:pPr>
+                        <w:rPr>
+                          <w:sz w:val="20"/>
+                          <w:szCs w:val="20"/>
+                        </w:rPr>
+                      </w:pPr>
+                    </w:p>
+                    <w:p>
+                      <w:pPr>
+                        <w:rPr>
+                          <w:rFonts w:ascii="Courier New" w:hAnsi="Courier New" w:cs="Courier New"/>
+                          <w:sz w:val="20"/>
+                          <w:szCs w:val="20"/>
+                        </w:rPr>
+                      </w:pPr>
+                      <w:proofErr w:type="spellStart"/>
+                      <w:r>
+                        <w:rPr>
+                          <w:rFonts w:ascii="Courier New" w:hAnsi="Courier New" w:cs="Courier New"/>
+                          <w:sz w:val="20"/>
+                          <w:szCs w:val="20"/>
+                        </w:rPr>
+                        <w:t>c</w:t>
+                      </w:r>
+                      <w:r>
+                        <w:rPr>
+                          <w:rFonts w:ascii="Courier New" w:hAnsi="Courier New" w:cs="Courier New"/>
+                          <w:sz w:val="20"/>
+                          <w:szCs w:val="20"/>
+                        </w:rPr>
+                        <w:t>del</w:t>
+                      </w:r>
+                      <w:proofErr w:type="spellEnd"/>
+                    </w:p>
+                    <w:p>
+                      <w:r>
+                        <w:rPr>
+                          <w:rFonts w:ascii="Courier New" w:hAnsi="Courier New" w:cs="Courier New"/>
+                          <w:sz w:val="20"/>
+                          <w:szCs w:val="20"/>
+                        </w:rPr>
+                        <w:t xml:space="preserve">t -c </w:t>
+                      </w:r>
+                      <w:proofErr w:type="spellStart"/>
+                      <w:r>
+                        <w:rPr>
+                          <w:rFonts w:ascii="Courier New" w:hAnsi="Courier New" w:cs="Courier New"/>
+                          <w:sz w:val="20"/>
+                          <w:szCs w:val="20"/>
+                        </w:rPr>
+                        <w:t>LevelTest</w:t>
+                      </w:r>
+                      <w:proofErr w:type="spellEnd"/>
+                    </w:p>
+                  </w:txbxContent>
+                </v:textbox>
+                <w10:wrap type="square"/>
+              </v:shape>
+            </w:pict>
+          </mc:Fallback>
+        </mc:AlternateContent>
+      </w:r>
+    </w:p>
+    <w:p>
+      <w:pPr>
+        <w:pStyle w:val="ListParagraph"/>
         <w:rPr>
           <w:rFonts w:ascii="Garamond" w:hAnsi="Garamond"/>
         </w:rPr>
@@ -68,10 +291,71 @@
         <w:rPr>
           <w:rFonts w:ascii="Garamond" w:hAnsi="Garamond"/>
         </w:rPr>
-        <w:t>Fix all tests</w:t>
+        <w:t xml:space="preserve">WildFly </w:t>
+      </w:r>
+      <w:r>
+        <w:rPr>
+          <w:rFonts w:ascii="Garamond" w:hAnsi="Garamond"/>
+        </w:rPr>
+        <w:t>%</w:t>
+      </w:r>
+      <w:r>
+        <w:rPr>
+          <w:rFonts w:ascii="Garamond" w:hAnsi="Garamond"/>
+        </w:rPr>
+        <w:t xml:space="preserve">E </w:t>
+      </w:r>
+      <w:r>
+        <w:rPr>
+          <w:rFonts w:ascii="Garamond" w:hAnsi="Garamond"/>
+        </w:rPr>
+        <w:t>imple</w:t>
       </w:r>
       <w:bookmarkStart w:id="0" w:name="_GoBack"/>
       <w:bookmarkEnd w:id="0"/>
+      <w:r>
+        <w:rPr>
+          <w:rFonts w:ascii="Garamond" w:hAnsi="Garamond"/>
+        </w:rPr>
+        <w:t xml:space="preserve">mentation </w:t>
+      </w:r>
+      <w:r>
+        <w:rPr>
+          <w:rFonts w:ascii="Garamond" w:hAnsi="Garamond"/>
+        </w:rPr>
+        <w:t>and Test</w:t>
+      </w:r>
+    </w:p>
+    <w:p>
+      <w:pPr>
+        <w:rPr>
+          <w:rFonts w:ascii="Garamond" w:hAnsi="Garamond"/>
+        </w:rPr>
+      </w:pPr>
+    </w:p>
+    <w:p>
+      <w:pPr>
+        <w:pStyle w:val="ListParagraph"/>
+        <w:numPr>
+          <w:ilvl w:val="0"/>
+          <w:numId w:val="9"/>
+        </w:numPr>
+        <w:rPr>
+          <w:rFonts w:ascii="Garamond" w:hAnsi="Garamond"/>
+        </w:rPr>
+      </w:pPr>
+      <w:r>
+        <w:rPr>
+          <w:rFonts w:ascii="Garamond" w:hAnsi="Garamond"/>
+        </w:rPr>
+        <w:t>Fix all tests</w:t>
+      </w:r>
+      <w:r>
+        <w:rPr>
+          <w:rFonts w:ascii="Garamond" w:hAnsi="Garamond"/>
+        </w:rPr>
+        <w:t>.</w:t>
+      </w:r>
     </w:p>
     <w:p>
       <w:pPr>
@@ -485,11 +769,7 @@
           </mc:Choice>
           <mc:Fallback>
             <w:pict>
-              <v:shapetype w14:anchorId="6D15E5C5" id="_x0000_t202" coordsize="21600,21600" o:spt="202" path="m0,0l0,21600,21600,21600,21600,0xe">
-                <v:stroke joinstyle="miter"/>
-                <v:path gradientshapeok="t" o:connecttype="rect"/>
-              </v:shapetype>
-              <v:shape id="Text Box 2" o:spid="_x0000_s1026" type="#_x0000_t202" style="position:absolute;margin-left:0;margin-top:13.55pt;width:468pt;height:59.15pt;z-index:251661312;visibility:visible;mso-wrap-style:square;mso-height-percent:0;mso-wrap-distance-left:9pt;mso-wrap-distance-top:0;mso-wrap-distance-right:9pt;mso-wrap-distance-bottom:0;mso-position-horizontal:absolute;mso-position-horizontal-relative:text;mso-position-vertical:absolute;mso-position-vertical-relative:text;mso-height-percent:0;mso-height-relative:margin;v-text-anchor:top" o:gfxdata="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" fillcolor="#f2f2f2 [3052]" strokecolor="#d8d8d8 [2732]">
+              <v:shape w14:anchorId="6D15E5C5" id="Text Box 2" o:spid="_x0000_s1027" type="#_x0000_t202" style="position:absolute;margin-left:0;margin-top:13.55pt;width:468pt;height:59.15pt;z-index:251661312;visibility:visible;mso-wrap-style:square;mso-height-percent:0;mso-wrap-distance-left:9pt;mso-wrap-distance-top:0;mso-wrap-distance-right:9pt;mso-wrap-distance-bottom:0;mso-position-horizontal:absolute;mso-position-horizontal-relative:text;mso-position-vertical:absolute;mso-position-vertical-relative:text;mso-height-percent:0;mso-height-relative:margin;v-text-anchor:top" o:gfxdata="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" fillcolor="#f2f2f2 [3052]" strokecolor="#d8d8d8 [2732]">
                 <v:textbox>
                   <w:txbxContent>
                     <w:p>
@@ -720,6 +1000,7 @@
           <w:b/>
           <w:noProof/>
         </w:rPr>
+        <w:lastRenderedPageBreak/>
         <mc:AlternateContent>
           <mc:Choice Requires="wps">
             <w:drawing>
@@ -884,7 +1165,7 @@
           </mc:Choice>
           <mc:Fallback>
             <w:pict>
-              <v:shape w14:anchorId="71D37475" id="Text Box 1" o:spid="_x0000_s1027" type="#_x0000_t202" style="position:absolute;margin-left:-5pt;margin-top:18.55pt;width:468pt;height:72.2pt;z-index:251659264;visibility:visible;mso-wrap-style:square;mso-height-percent:0;mso-wrap-distance-left:9pt;mso-wrap-distance-top:0;mso-wrap-distance-right:9pt;mso-wrap-distance-bottom:0;mso-position-horizontal:absolute;mso-position-horizontal-relative:text;mso-position-vertical:absolute;mso-position-vertical-relative:text;mso-height-percent:0;mso-height-relative:margin;v-text-anchor:top" o:gfxdata="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" fillcolor="#f2f2f2 [3052]" strokecolor="#d8d8d8 [2732]">
+              <v:shape w14:anchorId="71D37475" id="Text Box 1" o:spid="_x0000_s1028" type="#_x0000_t202" style="position:absolute;margin-left:-5pt;margin-top:18.55pt;width:468pt;height:72.2pt;z-index:251659264;visibility:visible;mso-wrap-style:square;mso-height-percent:0;mso-wrap-distance-left:9pt;mso-wrap-distance-top:0;mso-wrap-distance-right:9pt;mso-wrap-distance-bottom:0;mso-position-horizontal:absolute;mso-position-horizontal-relative:text;mso-position-vertical:absolute;mso-position-vertical-relative:text;mso-height-percent:0;mso-height-relative:margin;v-text-anchor:top" o:gfxdata="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" fillcolor="#f2f2f2 [3052]" strokecolor="#d8d8d8 [2732]">
                 <v:textbox>
                   <w:txbxContent>
                     <w:p>

</xml_diff>

<commit_message>
Log4j pattern layout support (13)
</commit_message>
<xml_diff>
--- a/doc/Events log4j Parser (events-log4j-parser) TODO.docx
+++ b/doc/Events log4j Parser (events-log4j-parser) TODO.docx
@@ -48,10 +48,147 @@
     </w:p>
     <w:p>
       <w:pPr>
-        <w:rPr>
-          <w:rFonts w:ascii="Garamond" w:hAnsi="Garamond"/>
-        </w:rPr>
-      </w:pPr>
+        <w:pStyle w:val="ListParagraph"/>
+        <w:numPr>
+          <w:ilvl w:val="0"/>
+          <w:numId w:val="10"/>
+        </w:numPr>
+        <w:rPr>
+          <w:rFonts w:ascii="Garamond" w:hAnsi="Garamond"/>
+        </w:rPr>
+      </w:pPr>
+      <w:r>
+        <w:rPr>
+          <w:rFonts w:ascii="Garamond" w:hAnsi="Garamond"/>
+        </w:rPr>
+        <w:t>Fix the multi-line exceptions.</w:t>
+      </w:r>
+    </w:p>
+    <w:p>
+      <w:pPr>
+        <w:pStyle w:val="ListParagraph"/>
+        <w:numPr>
+          <w:ilvl w:val="1"/>
+          <w:numId w:val="10"/>
+        </w:numPr>
+        <w:rPr>
+          <w:rFonts w:ascii="Garamond" w:hAnsi="Garamond"/>
+        </w:rPr>
+      </w:pPr>
+      <w:r>
+        <w:rPr>
+          <w:rFonts w:ascii="Garamond" w:hAnsi="Garamond"/>
+        </w:rPr>
+        <w:t>Test it propagates in raw representation.</w:t>
+      </w:r>
+    </w:p>
+    <w:p>
+      <w:pPr>
+        <w:pStyle w:val="ListParagraph"/>
+        <w:numPr>
+          <w:ilvl w:val="0"/>
+          <w:numId w:val="10"/>
+        </w:numPr>
+        <w:rPr>
+          <w:rFonts w:ascii="Garamond" w:hAnsi="Garamond"/>
+        </w:rPr>
+      </w:pPr>
+      <w:r>
+        <w:rPr>
+          <w:rFonts w:ascii="Garamond" w:hAnsi="Garamond"/>
+        </w:rPr>
+        <w:t>Fix the off-line properties.</w:t>
+      </w:r>
+    </w:p>
+    <w:p>
+      <w:pPr>
+        <w:pStyle w:val="ListParagraph"/>
+        <w:numPr>
+          <w:ilvl w:val="1"/>
+          <w:numId w:val="10"/>
+        </w:numPr>
+        <w:rPr>
+          <w:rFonts w:ascii="Garamond" w:hAnsi="Garamond"/>
+        </w:rPr>
+      </w:pPr>
+      <w:r>
+        <w:rPr>
+          <w:rFonts w:ascii="Garamond" w:hAnsi="Garamond"/>
+        </w:rPr>
+        <w:t>Test it propagates in raw representation.</w:t>
+      </w:r>
+    </w:p>
+    <w:p>
+      <w:pPr>
+        <w:pStyle w:val="ListParagraph"/>
+        <w:rPr>
+          <w:rFonts w:ascii="Garamond" w:hAnsi="Garamond"/>
+        </w:rPr>
+      </w:pPr>
+      <w:bookmarkStart w:id="0" w:name="_GoBack"/>
+      <w:bookmarkEnd w:id="0"/>
+    </w:p>
+    <w:p>
+      <w:pPr>
+        <w:pStyle w:val="ListParagraph"/>
+        <w:numPr>
+          <w:ilvl w:val="0"/>
+          <w:numId w:val="10"/>
+        </w:numPr>
+        <w:rPr>
+          <w:rFonts w:ascii="Garamond" w:hAnsi="Garamond"/>
+        </w:rPr>
+      </w:pPr>
+      <w:r>
+        <w:rPr>
+          <w:rFonts w:ascii="Garamond" w:hAnsi="Garamond"/>
+        </w:rPr>
+        <w:t xml:space="preserve">Consolidate </w:t>
+      </w:r>
+      <w:proofErr w:type="spellStart"/>
+      <w:r>
+        <w:rPr>
+          <w:rFonts w:ascii="Garamond" w:hAnsi="Garamond"/>
+        </w:rPr>
+        <w:t>findNext</w:t>
+      </w:r>
+      <w:proofErr w:type="spellEnd"/>
+      <w:r>
+        <w:rPr>
+          <w:rFonts w:ascii="Garamond" w:hAnsi="Garamond"/>
+        </w:rPr>
+        <w:t xml:space="preserve">() across </w:t>
+      </w:r>
+      <w:r>
+        <w:rPr>
+          <w:rFonts w:ascii="Garamond" w:hAnsi="Garamond"/>
+        </w:rPr>
+        <w:t>components</w:t>
+      </w:r>
+      <w:r>
+        <w:rPr>
+          <w:rFonts w:ascii="Garamond" w:hAnsi="Garamond"/>
+        </w:rPr>
+        <w:t>.</w:t>
+      </w:r>
+    </w:p>
+    <w:p>
+      <w:pPr>
+        <w:pStyle w:val="ListParagraph"/>
+        <w:numPr>
+          <w:ilvl w:val="0"/>
+          <w:numId w:val="10"/>
+        </w:numPr>
+        <w:rPr>
+          <w:rFonts w:ascii="Garamond" w:hAnsi="Garamond"/>
+        </w:rPr>
+      </w:pPr>
+      <w:r>
+        <w:rPr>
+          <w:rFonts w:ascii="Garamond" w:hAnsi="Garamond"/>
+        </w:rPr>
+        <w:t>Consolidate injectIntoLog4jEvent() into a base text.</w:t>
+      </w:r>
     </w:p>
     <w:p>
       <w:pPr>
@@ -220,7 +357,6 @@
                           <w:szCs w:val="20"/>
                         </w:rPr>
                       </w:pPr>
-                      <w:proofErr w:type="spellStart"/>
                       <w:r>
                         <w:rPr>
                           <w:rFonts w:ascii="Courier New" w:hAnsi="Courier New" w:cs="Courier New"/>
@@ -237,7 +373,6 @@
                         </w:rPr>
                         <w:t>del</w:t>
                       </w:r>
-                      <w:proofErr w:type="spellEnd"/>
                     </w:p>
                     <w:p>
                       <w:r>
@@ -246,18 +381,8 @@
                           <w:sz w:val="20"/>
                           <w:szCs w:val="20"/>
                         </w:rPr>
-                        <w:t xml:space="preserve">t -c </w:t>
+                        <w:t>t -c LevelTest</w:t>
                       </w:r>
-                      <w:proofErr w:type="spellStart"/>
-                      <w:r>
-                        <w:rPr>
-                          <w:rFonts w:ascii="Courier New" w:hAnsi="Courier New" w:cs="Courier New"/>
-                          <w:sz w:val="20"/>
-                          <w:szCs w:val="20"/>
-                        </w:rPr>
-                        <w:t>LevelTest</w:t>
-                      </w:r>
-                      <w:proofErr w:type="spellEnd"/>
                     </w:p>
                   </w:txbxContent>
                 </v:textbox>
@@ -309,15 +434,7 @@
         <w:rPr>
           <w:rFonts w:ascii="Garamond" w:hAnsi="Garamond"/>
         </w:rPr>
-        <w:t>imple</w:t>
-      </w:r>
-      <w:bookmarkStart w:id="0" w:name="_GoBack"/>
-      <w:bookmarkEnd w:id="0"/>
-      <w:r>
-        <w:rPr>
-          <w:rFonts w:ascii="Garamond" w:hAnsi="Garamond"/>
-        </w:rPr>
-        <w:t xml:space="preserve">mentation </w:t>
+        <w:t xml:space="preserve">implementation </w:t>
       </w:r>
       <w:r>
         <w:rPr>
@@ -788,7 +905,6 @@
                           <w:szCs w:val="20"/>
                         </w:rPr>
                       </w:pPr>
-                      <w:proofErr w:type="spellStart"/>
                       <w:r>
                         <w:rPr>
                           <w:rFonts w:ascii="Courier New" w:hAnsi="Courier New" w:cs="Courier New"/>
@@ -805,7 +921,6 @@
                         </w:rPr>
                         <w:t>del</w:t>
                       </w:r>
-                      <w:proofErr w:type="spellEnd"/>
                     </w:p>
                     <w:p>
                       <w:pPr>
@@ -821,18 +936,8 @@
                           <w:sz w:val="20"/>
                           <w:szCs w:val="20"/>
                         </w:rPr>
-                        <w:t xml:space="preserve">t -d </w:t>
+                        <w:t>t -d LevelPatternElementTest</w:t>
                       </w:r>
-                      <w:proofErr w:type="spellStart"/>
-                      <w:r>
-                        <w:rPr>
-                          <w:rFonts w:ascii="Courier New" w:hAnsi="Courier New" w:cs="Courier New"/>
-                          <w:sz w:val="20"/>
-                          <w:szCs w:val="20"/>
-                        </w:rPr>
-                        <w:t>LevelPatternElementTest</w:t>
-                      </w:r>
-                      <w:proofErr w:type="spellEnd"/>
                     </w:p>
                     <w:p>
                       <w:pPr>
@@ -1000,7 +1105,6 @@
           <w:b/>
           <w:noProof/>
         </w:rPr>
-        <w:lastRenderedPageBreak/>
         <mc:AlternateContent>
           <mc:Choice Requires="wps">
             <w:drawing>
@@ -1187,17 +1291,8 @@
                           <w:rFonts w:ascii="Courier New" w:hAnsi="Courier New" w:cs="Courier New"/>
                           <w:sz w:val="20"/>
                         </w:rPr>
-                        <w:t>cd ~/</w:t>
+                        <w:t>cd ~/tmp</w:t>
                       </w:r>
-                      <w:proofErr w:type="spellStart"/>
-                      <w:r>
-                        <w:rPr>
-                          <w:rFonts w:ascii="Courier New" w:hAnsi="Courier New" w:cs="Courier New"/>
-                          <w:sz w:val="20"/>
-                        </w:rPr>
-                        <w:t>tmp</w:t>
-                      </w:r>
-                      <w:proofErr w:type="spellEnd"/>
                     </w:p>
                     <w:p>
                       <w:pPr>
@@ -1206,53 +1301,12 @@
                           <w:sz w:val="20"/>
                         </w:rPr>
                       </w:pPr>
-                      <w:proofErr w:type="spellStart"/>
                       <w:r>
                         <w:rPr>
                           <w:rFonts w:ascii="Courier New" w:hAnsi="Courier New" w:cs="Courier New"/>
                           <w:sz w:val="20"/>
                         </w:rPr>
-                        <w:t>lg</w:t>
-                      </w:r>
-                      <w:proofErr w:type="spellEnd"/>
-                      <w:r>
-                        <w:rPr>
-                          <w:rFonts w:ascii="Courier New" w:hAnsi="Courier New" w:cs="Courier New"/>
-                          <w:sz w:val="20"/>
-                        </w:rPr>
-                        <w:t xml:space="preserve"> --format='%d{</w:t>
-                      </w:r>
-                      <w:proofErr w:type="spellStart"/>
-                      <w:r>
-                        <w:rPr>
-                          <w:rFonts w:ascii="Courier New" w:hAnsi="Courier New" w:cs="Courier New"/>
-                          <w:sz w:val="20"/>
-                        </w:rPr>
-                        <w:t>HH:mm:ss,SSS</w:t>
-                      </w:r>
-                      <w:proofErr w:type="spellEnd"/>
-                      <w:r>
-                        <w:rPr>
-                          <w:rFonts w:ascii="Courier New" w:hAnsi="Courier New" w:cs="Courier New"/>
-                          <w:sz w:val="20"/>
-                        </w:rPr>
-                        <w:t>} %-5p [%c] (%t) %</w:t>
-                      </w:r>
-                      <w:proofErr w:type="spellStart"/>
-                      <w:r>
-                        <w:rPr>
-                          <w:rFonts w:ascii="Courier New" w:hAnsi="Courier New" w:cs="Courier New"/>
-                          <w:sz w:val="20"/>
-                        </w:rPr>
-                        <w:t>s%E%n</w:t>
-                      </w:r>
-                      <w:proofErr w:type="spellEnd"/>
-                      <w:r>
-                        <w:rPr>
-                          <w:rFonts w:ascii="Courier New" w:hAnsi="Courier New" w:cs="Courier New"/>
-                          <w:sz w:val="20"/>
-                        </w:rPr>
-                        <w:t>' ./server.log</w:t>
+                        <w:t>lg --format='%d{HH:mm:ss,SSS} %-5p [%c] (%t) %s%E%n' ./server.log</w:t>
                       </w:r>
                     </w:p>
                   </w:txbxContent>
@@ -1263,24 +1317,6 @@
           </mc:Fallback>
         </mc:AlternateContent>
       </w:r>
-    </w:p>
-    <w:p>
-      <w:pPr>
-        <w:rPr>
-          <w:rFonts w:ascii="Garamond" w:hAnsi="Garamond"/>
-          <w:b/>
-        </w:rPr>
-      </w:pPr>
-    </w:p>
-    <w:p>
-      <w:pPr>
-        <w:pStyle w:val="ListParagraph"/>
-        <w:ind w:left="1440"/>
-        <w:rPr>
-          <w:rFonts w:ascii="Garamond" w:hAnsi="Garamond"/>
-          <w:b/>
-        </w:rPr>
-      </w:pPr>
     </w:p>
     <w:p>
       <w:pPr>
@@ -2079,6 +2115,119 @@
     </w:lvl>
   </w:abstractNum>
   <w:abstractNum w:abstractNumId="1">
+    <w:nsid w:val="19685275"/>
+    <w:multiLevelType w:val="hybridMultilevel"/>
+    <w:tmpl w:val="196EFA62"/>
+    <w:lvl w:ilvl="0" w:tplc="04090001">
+      <w:start w:val="1"/>
+      <w:numFmt w:val="bullet"/>
+      <w:lvlText w:val=""/>
+      <w:lvlJc w:val="left"/>
+      <w:pPr>
+        <w:ind w:left="720" w:hanging="360"/>
+      </w:pPr>
+      <w:rPr>
+        <w:rFonts w:ascii="Symbol" w:hAnsi="Symbol" w:hint="default"/>
+      </w:rPr>
+    </w:lvl>
+    <w:lvl w:ilvl="1" w:tplc="04090003">
+      <w:start w:val="1"/>
+      <w:numFmt w:val="bullet"/>
+      <w:lvlText w:val="o"/>
+      <w:lvlJc w:val="left"/>
+      <w:pPr>
+        <w:ind w:left="1440" w:hanging="360"/>
+      </w:pPr>
+      <w:rPr>
+        <w:rFonts w:ascii="Courier New" w:hAnsi="Courier New" w:cs="Courier New" w:hint="default"/>
+      </w:rPr>
+    </w:lvl>
+    <w:lvl w:ilvl="2" w:tplc="04090005" w:tentative="1">
+      <w:start w:val="1"/>
+      <w:numFmt w:val="bullet"/>
+      <w:lvlText w:val=""/>
+      <w:lvlJc w:val="left"/>
+      <w:pPr>
+        <w:ind w:left="2160" w:hanging="360"/>
+      </w:pPr>
+      <w:rPr>
+        <w:rFonts w:ascii="Wingdings" w:hAnsi="Wingdings" w:hint="default"/>
+      </w:rPr>
+    </w:lvl>
+    <w:lvl w:ilvl="3" w:tplc="04090001" w:tentative="1">
+      <w:start w:val="1"/>
+      <w:numFmt w:val="bullet"/>
+      <w:lvlText w:val=""/>
+      <w:lvlJc w:val="left"/>
+      <w:pPr>
+        <w:ind w:left="2880" w:hanging="360"/>
+      </w:pPr>
+      <w:rPr>
+        <w:rFonts w:ascii="Symbol" w:hAnsi="Symbol" w:hint="default"/>
+      </w:rPr>
+    </w:lvl>
+    <w:lvl w:ilvl="4" w:tplc="04090003" w:tentative="1">
+      <w:start w:val="1"/>
+      <w:numFmt w:val="bullet"/>
+      <w:lvlText w:val="o"/>
+      <w:lvlJc w:val="left"/>
+      <w:pPr>
+        <w:ind w:left="3600" w:hanging="360"/>
+      </w:pPr>
+      <w:rPr>
+        <w:rFonts w:ascii="Courier New" w:hAnsi="Courier New" w:cs="Courier New" w:hint="default"/>
+      </w:rPr>
+    </w:lvl>
+    <w:lvl w:ilvl="5" w:tplc="04090005" w:tentative="1">
+      <w:start w:val="1"/>
+      <w:numFmt w:val="bullet"/>
+      <w:lvlText w:val=""/>
+      <w:lvlJc w:val="left"/>
+      <w:pPr>
+        <w:ind w:left="4320" w:hanging="360"/>
+      </w:pPr>
+      <w:rPr>
+        <w:rFonts w:ascii="Wingdings" w:hAnsi="Wingdings" w:hint="default"/>
+      </w:rPr>
+    </w:lvl>
+    <w:lvl w:ilvl="6" w:tplc="04090001" w:tentative="1">
+      <w:start w:val="1"/>
+      <w:numFmt w:val="bullet"/>
+      <w:lvlText w:val=""/>
+      <w:lvlJc w:val="left"/>
+      <w:pPr>
+        <w:ind w:left="5040" w:hanging="360"/>
+      </w:pPr>
+      <w:rPr>
+        <w:rFonts w:ascii="Symbol" w:hAnsi="Symbol" w:hint="default"/>
+      </w:rPr>
+    </w:lvl>
+    <w:lvl w:ilvl="7" w:tplc="04090003" w:tentative="1">
+      <w:start w:val="1"/>
+      <w:numFmt w:val="bullet"/>
+      <w:lvlText w:val="o"/>
+      <w:lvlJc w:val="left"/>
+      <w:pPr>
+        <w:ind w:left="5760" w:hanging="360"/>
+      </w:pPr>
+      <w:rPr>
+        <w:rFonts w:ascii="Courier New" w:hAnsi="Courier New" w:cs="Courier New" w:hint="default"/>
+      </w:rPr>
+    </w:lvl>
+    <w:lvl w:ilvl="8" w:tplc="04090005" w:tentative="1">
+      <w:start w:val="1"/>
+      <w:numFmt w:val="bullet"/>
+      <w:lvlText w:val=""/>
+      <w:lvlJc w:val="left"/>
+      <w:pPr>
+        <w:ind w:left="6480" w:hanging="360"/>
+      </w:pPr>
+      <w:rPr>
+        <w:rFonts w:ascii="Wingdings" w:hAnsi="Wingdings" w:hint="default"/>
+      </w:rPr>
+    </w:lvl>
+  </w:abstractNum>
+  <w:abstractNum w:abstractNumId="2">
     <w:nsid w:val="3A6A40F3"/>
     <w:multiLevelType w:val="hybridMultilevel"/>
     <w:tmpl w:val="D6F4DDDC"/>
@@ -2191,7 +2340,7 @@
       </w:rPr>
     </w:lvl>
   </w:abstractNum>
-  <w:abstractNum w:abstractNumId="2">
+  <w:abstractNum w:abstractNumId="3">
     <w:nsid w:val="44122BC1"/>
     <w:multiLevelType w:val="hybridMultilevel"/>
     <w:tmpl w:val="32381012"/>
@@ -2304,7 +2453,7 @@
       </w:rPr>
     </w:lvl>
   </w:abstractNum>
-  <w:abstractNum w:abstractNumId="3">
+  <w:abstractNum w:abstractNumId="4">
     <w:nsid w:val="4ABB344B"/>
     <w:multiLevelType w:val="hybridMultilevel"/>
     <w:tmpl w:val="C3264112"/>
@@ -2417,7 +2566,7 @@
       </w:rPr>
     </w:lvl>
   </w:abstractNum>
-  <w:abstractNum w:abstractNumId="4">
+  <w:abstractNum w:abstractNumId="5">
     <w:nsid w:val="53AF296B"/>
     <w:multiLevelType w:val="hybridMultilevel"/>
     <w:tmpl w:val="A1CC8AFE"/>
@@ -2530,7 +2679,7 @@
       </w:rPr>
     </w:lvl>
   </w:abstractNum>
-  <w:abstractNum w:abstractNumId="5">
+  <w:abstractNum w:abstractNumId="6">
     <w:nsid w:val="56B35717"/>
     <w:multiLevelType w:val="hybridMultilevel"/>
     <w:tmpl w:val="04A20F42"/>
@@ -2643,7 +2792,7 @@
       </w:rPr>
     </w:lvl>
   </w:abstractNum>
-  <w:abstractNum w:abstractNumId="6">
+  <w:abstractNum w:abstractNumId="7">
     <w:nsid w:val="66D659F5"/>
     <w:multiLevelType w:val="hybridMultilevel"/>
     <w:tmpl w:val="9EC46938"/>
@@ -2756,7 +2905,7 @@
       </w:rPr>
     </w:lvl>
   </w:abstractNum>
-  <w:abstractNum w:abstractNumId="7">
+  <w:abstractNum w:abstractNumId="8">
     <w:nsid w:val="7066471E"/>
     <w:multiLevelType w:val="hybridMultilevel"/>
     <w:tmpl w:val="3F227A90"/>
@@ -2869,10 +3018,10 @@
       </w:rPr>
     </w:lvl>
   </w:abstractNum>
-  <w:abstractNum w:abstractNumId="8">
+  <w:abstractNum w:abstractNumId="9">
     <w:nsid w:val="70EC5920"/>
     <w:multiLevelType w:val="hybridMultilevel"/>
-    <w:tmpl w:val="E42895A0"/>
+    <w:tmpl w:val="8586CBD4"/>
     <w:lvl w:ilvl="0" w:tplc="04090001">
       <w:start w:val="1"/>
       <w:numFmt w:val="bullet"/>
@@ -2983,31 +3132,34 @@
     </w:lvl>
   </w:abstractNum>
   <w:num w:numId="1">
+    <w:abstractNumId w:val="3"/>
+  </w:num>
+  <w:num w:numId="2">
+    <w:abstractNumId w:val="5"/>
+  </w:num>
+  <w:num w:numId="3">
+    <w:abstractNumId w:val="7"/>
+  </w:num>
+  <w:num w:numId="4">
+    <w:abstractNumId w:val="6"/>
+  </w:num>
+  <w:num w:numId="5">
     <w:abstractNumId w:val="2"/>
   </w:num>
-  <w:num w:numId="2">
-    <w:abstractNumId w:val="4"/>
-  </w:num>
-  <w:num w:numId="3">
-    <w:abstractNumId w:val="6"/>
-  </w:num>
-  <w:num w:numId="4">
-    <w:abstractNumId w:val="5"/>
-  </w:num>
-  <w:num w:numId="5">
-    <w:abstractNumId w:val="1"/>
-  </w:num>
   <w:num w:numId="6">
-    <w:abstractNumId w:val="8"/>
+    <w:abstractNumId w:val="9"/>
   </w:num>
   <w:num w:numId="7">
     <w:abstractNumId w:val="0"/>
   </w:num>
   <w:num w:numId="8">
-    <w:abstractNumId w:val="7"/>
+    <w:abstractNumId w:val="8"/>
   </w:num>
   <w:num w:numId="9">
-    <w:abstractNumId w:val="3"/>
+    <w:abstractNumId w:val="4"/>
+  </w:num>
+  <w:num w:numId="10">
+    <w:abstractNumId w:val="1"/>
   </w:num>
 </w:numbering>
 </file>

</xml_diff>

<commit_message>
refactoring - name change
</commit_message>
<xml_diff>
--- a/doc/Events log4j Parser (events-log4j-parser) TODO.docx
+++ b/doc/Events log4j Parser (events-log4j-parser) TODO.docx
@@ -57,30 +57,40 @@
           <w:rFonts w:ascii="Garamond" w:hAnsi="Garamond"/>
         </w:rPr>
       </w:pPr>
-      <w:r>
-        <w:rPr>
-          <w:rFonts w:ascii="Garamond" w:hAnsi="Garamond"/>
-        </w:rPr>
-        <w:t>Fix the multi-line exceptions.</w:t>
-      </w:r>
-    </w:p>
-    <w:p>
-      <w:pPr>
-        <w:pStyle w:val="ListParagraph"/>
-        <w:numPr>
-          <w:ilvl w:val="1"/>
-          <w:numId w:val="10"/>
-        </w:numPr>
-        <w:rPr>
-          <w:rFonts w:ascii="Garamond" w:hAnsi="Garamond"/>
-        </w:rPr>
-      </w:pPr>
-      <w:r>
-        <w:rPr>
-          <w:rFonts w:ascii="Garamond" w:hAnsi="Garamond"/>
-        </w:rPr>
-        <w:t>Test it propagates in raw representation.</w:t>
-      </w:r>
+      <w:proofErr w:type="spellStart"/>
+      <w:r>
+        <w:rPr>
+          <w:rFonts w:ascii="Garamond" w:hAnsi="Garamond"/>
+        </w:rPr>
+        <w:t>lg</w:t>
+      </w:r>
+      <w:proofErr w:type="spellEnd"/>
+      <w:r>
+        <w:rPr>
+          <w:rFonts w:ascii="Garamond" w:hAnsi="Garamond"/>
+        </w:rPr>
+        <w:t xml:space="preserve"> help</w:t>
+      </w:r>
+      <w:r>
+        <w:rPr>
+          <w:rFonts w:ascii="Garamond" w:hAnsi="Garamond"/>
+        </w:rPr>
+        <w:t xml:space="preserve"> </w:t>
+      </w:r>
+      <w:r>
+        <w:rPr>
+          <w:rFonts w:ascii="Garamond" w:hAnsi="Garamond"/>
+        </w:rPr>
+        <w:t>gets stuck.</w:t>
+      </w:r>
+      <w:r>
+        <w:rPr>
+          <w:rFonts w:ascii="Garamond" w:hAnsi="Garamond"/>
+        </w:rPr>
+        <w:br/>
+      </w:r>
+      <w:bookmarkStart w:id="0" w:name="_GoBack"/>
+      <w:bookmarkEnd w:id="0"/>
     </w:p>
     <w:p>
       <w:pPr>
@@ -97,36 +107,14 @@
         <w:rPr>
           <w:rFonts w:ascii="Garamond" w:hAnsi="Garamond"/>
         </w:rPr>
-        <w:t>Fix the off-line properties.</w:t>
-      </w:r>
-    </w:p>
-    <w:p>
-      <w:pPr>
-        <w:pStyle w:val="ListParagraph"/>
-        <w:numPr>
-          <w:ilvl w:val="1"/>
-          <w:numId w:val="10"/>
-        </w:numPr>
-        <w:rPr>
-          <w:rFonts w:ascii="Garamond" w:hAnsi="Garamond"/>
-        </w:rPr>
-      </w:pPr>
-      <w:r>
-        <w:rPr>
-          <w:rFonts w:ascii="Garamond" w:hAnsi="Garamond"/>
-        </w:rPr>
-        <w:t>Test it propagates in raw representation.</w:t>
-      </w:r>
-    </w:p>
-    <w:p>
-      <w:pPr>
-        <w:pStyle w:val="ListParagraph"/>
-        <w:rPr>
-          <w:rFonts w:ascii="Garamond" w:hAnsi="Garamond"/>
-        </w:rPr>
-      </w:pPr>
-      <w:bookmarkStart w:id="0" w:name="_GoBack"/>
-      <w:bookmarkEnd w:id="0"/>
+        <w:t>User manual that mentions -f</w:t>
+      </w:r>
+      <w:r>
+        <w:rPr>
+          <w:rFonts w:ascii="Garamond" w:hAnsi="Garamond"/>
+        </w:rPr>
+        <w:br/>
+      </w:r>
     </w:p>
     <w:p>
       <w:pPr>
@@ -170,6 +158,12 @@
           <w:rFonts w:ascii="Garamond" w:hAnsi="Garamond"/>
         </w:rPr>
         <w:t>.</w:t>
+      </w:r>
+      <w:r>
+        <w:rPr>
+          <w:rFonts w:ascii="Garamond" w:hAnsi="Garamond"/>
+        </w:rPr>
+        <w:br/>
       </w:r>
     </w:p>
     <w:p>

</xml_diff>

<commit_message>
consolidated injectIntoEvent() into base class.
</commit_message>
<xml_diff>
--- a/doc/Events log4j Parser (events-log4j-parser) TODO.docx
+++ b/doc/Events log4j Parser (events-log4j-parser) TODO.docx
@@ -89,8 +89,6 @@
         </w:rPr>
         <w:br/>
       </w:r>
-      <w:bookmarkStart w:id="0" w:name="_GoBack"/>
-      <w:bookmarkEnd w:id="0"/>
     </w:p>
     <w:p>
       <w:pPr>
@@ -133,259 +131,27 @@
         </w:rPr>
         <w:t xml:space="preserve">Consolidate </w:t>
       </w:r>
-      <w:proofErr w:type="spellStart"/>
-      <w:r>
-        <w:rPr>
-          <w:rFonts w:ascii="Garamond" w:hAnsi="Garamond"/>
-        </w:rPr>
-        <w:t>findNext</w:t>
-      </w:r>
-      <w:proofErr w:type="spellEnd"/>
-      <w:r>
-        <w:rPr>
-          <w:rFonts w:ascii="Garamond" w:hAnsi="Garamond"/>
-        </w:rPr>
-        <w:t xml:space="preserve">() across </w:t>
-      </w:r>
-      <w:r>
-        <w:rPr>
-          <w:rFonts w:ascii="Garamond" w:hAnsi="Garamond"/>
-        </w:rPr>
-        <w:t>components</w:t>
-      </w:r>
-      <w:r>
-        <w:rPr>
-          <w:rFonts w:ascii="Garamond" w:hAnsi="Garamond"/>
-        </w:rPr>
-        <w:t>.</w:t>
-      </w:r>
-      <w:r>
-        <w:rPr>
-          <w:rFonts w:ascii="Garamond" w:hAnsi="Garamond"/>
-        </w:rPr>
-        <w:br/>
-      </w:r>
-    </w:p>
-    <w:p>
-      <w:pPr>
-        <w:pStyle w:val="ListParagraph"/>
-        <w:numPr>
-          <w:ilvl w:val="0"/>
-          <w:numId w:val="10"/>
-        </w:numPr>
-        <w:rPr>
-          <w:rFonts w:ascii="Garamond" w:hAnsi="Garamond"/>
-        </w:rPr>
-      </w:pPr>
-      <w:r>
-        <w:rPr>
-          <w:rFonts w:ascii="Garamond" w:hAnsi="Garamond"/>
-        </w:rPr>
-        <w:t>Consolidate injectIntoLog4jEvent() into a base text.</w:t>
-      </w:r>
-    </w:p>
-    <w:p>
-      <w:pPr>
-        <w:rPr>
-          <w:rFonts w:ascii="Garamond" w:hAnsi="Garamond"/>
-        </w:rPr>
-      </w:pPr>
-      <w:r>
-        <w:rPr>
-          <w:rFonts w:ascii="Garamond" w:hAnsi="Garamond"/>
-          <w:b/>
-          <w:noProof/>
-        </w:rPr>
-        <mc:AlternateContent>
-          <mc:Choice Requires="wps">
-            <w:drawing>
-              <wp:anchor distT="0" distB="0" distL="114300" distR="114300" simplePos="0" relativeHeight="251663360" behindDoc="0" locked="0" layoutInCell="1" allowOverlap="1" wp14:anchorId="0B9DE9D3" wp14:editId="441FECCA">
-                <wp:simplePos x="0" y="0"/>
-                <wp:positionH relativeFrom="column">
-                  <wp:posOffset>0</wp:posOffset>
-                </wp:positionH>
-                <wp:positionV relativeFrom="paragraph">
-                  <wp:posOffset>172085</wp:posOffset>
-                </wp:positionV>
-                <wp:extent cx="5943600" cy="751205"/>
-                <wp:effectExtent l="0" t="0" r="25400" b="36195"/>
-                <wp:wrapSquare wrapText="bothSides"/>
-                <wp:docPr id="3" name="Text Box 3"/>
-                <wp:cNvGraphicFramePr/>
-                <a:graphic xmlns:a="http://schemas.openxmlformats.org/drawingml/2006/main">
-                  <a:graphicData uri="http://schemas.microsoft.com/office/word/2010/wordprocessingShape">
-                    <wps:wsp>
-                      <wps:cNvSpPr txBox="1"/>
-                      <wps:spPr>
-                        <a:xfrm>
-                          <a:off x="0" y="0"/>
-                          <a:ext cx="5943600" cy="751205"/>
-                        </a:xfrm>
-                        <a:prstGeom prst="rect">
-                          <a:avLst/>
-                        </a:prstGeom>
-                        <a:solidFill>
-                          <a:schemeClr val="bg1">
-                            <a:lumMod val="95000"/>
-                          </a:schemeClr>
-                        </a:solidFill>
-                        <a:ln>
-                          <a:solidFill>
-                            <a:schemeClr val="bg1">
-                              <a:lumMod val="85000"/>
-                            </a:schemeClr>
-                          </a:solidFill>
-                        </a:ln>
-                        <a:effectLst/>
-                      </wps:spPr>
-                      <wps:style>
-                        <a:lnRef idx="0">
-                          <a:schemeClr val="accent1"/>
-                        </a:lnRef>
-                        <a:fillRef idx="0">
-                          <a:schemeClr val="accent1"/>
-                        </a:fillRef>
-                        <a:effectRef idx="0">
-                          <a:schemeClr val="accent1"/>
-                        </a:effectRef>
-                        <a:fontRef idx="minor">
-                          <a:schemeClr val="dk1"/>
-                        </a:fontRef>
-                      </wps:style>
-                      <wps:txbx>
-                        <w:txbxContent>
-                          <w:p>
-                            <w:pPr>
-                              <w:rPr>
-                                <w:sz w:val="20"/>
-                                <w:szCs w:val="20"/>
-                              </w:rPr>
-                            </w:pPr>
-                          </w:p>
-                          <w:p>
-                            <w:pPr>
-                              <w:rPr>
-                                <w:rFonts w:ascii="Courier New" w:hAnsi="Courier New" w:cs="Courier New"/>
-                                <w:sz w:val="20"/>
-                                <w:szCs w:val="20"/>
-                              </w:rPr>
-                            </w:pPr>
-                            <w:proofErr w:type="spellStart"/>
-                            <w:r>
-                              <w:rPr>
-                                <w:rFonts w:ascii="Courier New" w:hAnsi="Courier New" w:cs="Courier New"/>
-                                <w:sz w:val="20"/>
-                                <w:szCs w:val="20"/>
-                              </w:rPr>
-                              <w:t>c</w:t>
-                            </w:r>
-                            <w:r>
-                              <w:rPr>
-                                <w:rFonts w:ascii="Courier New" w:hAnsi="Courier New" w:cs="Courier New"/>
-                                <w:sz w:val="20"/>
-                                <w:szCs w:val="20"/>
-                              </w:rPr>
-                              <w:t>del</w:t>
-                            </w:r>
-                            <w:proofErr w:type="spellEnd"/>
-                          </w:p>
-                          <w:p>
-                            <w:r>
-                              <w:rPr>
-                                <w:rFonts w:ascii="Courier New" w:hAnsi="Courier New" w:cs="Courier New"/>
-                                <w:sz w:val="20"/>
-                                <w:szCs w:val="20"/>
-                              </w:rPr>
-                              <w:t xml:space="preserve">t -c </w:t>
-                            </w:r>
-                            <w:proofErr w:type="spellStart"/>
-                            <w:r>
-                              <w:rPr>
-                                <w:rFonts w:ascii="Courier New" w:hAnsi="Courier New" w:cs="Courier New"/>
-                                <w:sz w:val="20"/>
-                                <w:szCs w:val="20"/>
-                              </w:rPr>
-                              <w:t>LevelTest</w:t>
-                            </w:r>
-                            <w:proofErr w:type="spellEnd"/>
-                          </w:p>
-                        </w:txbxContent>
-                      </wps:txbx>
-                      <wps:bodyPr rot="0" spcFirstLastPara="0" vertOverflow="overflow" horzOverflow="overflow" vert="horz" wrap="square" lIns="91440" tIns="45720" rIns="91440" bIns="45720" numCol="1" spcCol="0" rtlCol="0" fromWordArt="0" anchor="t" anchorCtr="0" forceAA="0" compatLnSpc="1">
-                        <a:prstTxWarp prst="textNoShape">
-                          <a:avLst/>
-                        </a:prstTxWarp>
-                        <a:noAutofit/>
-                      </wps:bodyPr>
-                    </wps:wsp>
-                  </a:graphicData>
-                </a:graphic>
-                <wp14:sizeRelV relativeFrom="margin">
-                  <wp14:pctHeight>0</wp14:pctHeight>
-                </wp14:sizeRelV>
-              </wp:anchor>
-            </w:drawing>
-          </mc:Choice>
-          <mc:Fallback>
-            <w:pict>
-              <v:shapetype w14:anchorId="0B9DE9D3" id="_x0000_t202" coordsize="21600,21600" o:spt="202" path="m0,0l0,21600,21600,21600,21600,0xe">
-                <v:stroke joinstyle="miter"/>
-                <v:path gradientshapeok="t" o:connecttype="rect"/>
-              </v:shapetype>
-              <v:shape id="Text Box 3" o:spid="_x0000_s1026" type="#_x0000_t202" style="position:absolute;margin-left:0;margin-top:13.55pt;width:468pt;height:59.15pt;z-index:251663360;visibility:visible;mso-wrap-style:square;mso-height-percent:0;mso-wrap-distance-left:9pt;mso-wrap-distance-top:0;mso-wrap-distance-right:9pt;mso-wrap-distance-bottom:0;mso-position-horizontal:absolute;mso-position-horizontal-relative:text;mso-position-vertical:absolute;mso-position-vertical-relative:text;mso-height-percent:0;mso-height-relative:margin;v-text-anchor:top" o:gfxdata="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" fillcolor="#f2f2f2 [3052]" strokecolor="#d8d8d8 [2732]">
-                <v:textbox>
-                  <w:txbxContent>
-                    <w:p>
-                      <w:pPr>
-                        <w:rPr>
-                          <w:sz w:val="20"/>
-                          <w:szCs w:val="20"/>
-                        </w:rPr>
-                      </w:pPr>
-                    </w:p>
-                    <w:p>
-                      <w:pPr>
-                        <w:rPr>
-                          <w:rFonts w:ascii="Courier New" w:hAnsi="Courier New" w:cs="Courier New"/>
-                          <w:sz w:val="20"/>
-                          <w:szCs w:val="20"/>
-                        </w:rPr>
-                      </w:pPr>
-                      <w:r>
-                        <w:rPr>
-                          <w:rFonts w:ascii="Courier New" w:hAnsi="Courier New" w:cs="Courier New"/>
-                          <w:sz w:val="20"/>
-                          <w:szCs w:val="20"/>
-                        </w:rPr>
-                        <w:t>c</w:t>
-                      </w:r>
-                      <w:r>
-                        <w:rPr>
-                          <w:rFonts w:ascii="Courier New" w:hAnsi="Courier New" w:cs="Courier New"/>
-                          <w:sz w:val="20"/>
-                          <w:szCs w:val="20"/>
-                        </w:rPr>
-                        <w:t>del</w:t>
-                      </w:r>
-                    </w:p>
-                    <w:p>
-                      <w:r>
-                        <w:rPr>
-                          <w:rFonts w:ascii="Courier New" w:hAnsi="Courier New" w:cs="Courier New"/>
-                          <w:sz w:val="20"/>
-                          <w:szCs w:val="20"/>
-                        </w:rPr>
-                        <w:t>t -c LevelTest</w:t>
-                      </w:r>
-                    </w:p>
-                  </w:txbxContent>
-                </v:textbox>
-                <w10:wrap type="square"/>
-              </v:shape>
-            </w:pict>
-          </mc:Fallback>
-        </mc:AlternateContent>
-      </w:r>
+      <w:bookmarkStart w:id="0" w:name="_GoBack"/>
+      <w:r>
+        <w:rPr>
+          <w:rFonts w:ascii="Garamond" w:hAnsi="Garamond"/>
+        </w:rPr>
+        <w:t>injectIntoLog4jEvent</w:t>
+      </w:r>
+      <w:bookmarkEnd w:id="0"/>
+      <w:r>
+        <w:rPr>
+          <w:rFonts w:ascii="Garamond" w:hAnsi="Garamond"/>
+        </w:rPr>
+        <w:t>() into a base text.</w:t>
+      </w:r>
+    </w:p>
+    <w:p>
+      <w:pPr>
+        <w:rPr>
+          <w:rFonts w:ascii="Garamond" w:hAnsi="Garamond"/>
+        </w:rPr>
+      </w:pPr>
     </w:p>
     <w:p>
       <w:pPr>
@@ -1099,6 +865,7 @@
           <w:b/>
           <w:noProof/>
         </w:rPr>
+        <w:lastRenderedPageBreak/>
         <mc:AlternateContent>
           <mc:Choice Requires="wps">
             <w:drawing>

</xml_diff>